<commit_message>
xue-4&5 finished zhuan-1title finished
</commit_message>
<xml_diff>
--- a/2015xue.docx
+++ b/2015xue.docx
@@ -4,16 +4,24 @@
   <w:body>
     <w:p>
       <w:pPr>
-        <w:pStyle w:val="a3"/>
-        <w:numPr>
-          <w:ilvl w:val="0"/>
-          <w:numId w:val="1"/>
-        </w:numPr>
-        <w:ind w:firstLineChars="0"/>
-        <w:rPr>
-          <w:rFonts w:ascii="Times New Roman" w:hAnsi="Times New Roman" w:cs="Times New Roman"/>
-        </w:rPr>
-      </w:pPr>
+        <w:rPr>
+          <w:rFonts w:ascii="Times New Roman" w:hAnsi="Times New Roman" w:cs="Times New Roman"/>
+        </w:rPr>
+      </w:pPr>
+      <w:proofErr w:type="gramStart"/>
+      <w:r>
+        <w:rPr>
+          <w:rFonts w:ascii="Times New Roman" w:hAnsi="Times New Roman" w:cs="Times New Roman" w:hint="eastAsia"/>
+        </w:rPr>
+        <w:t>一</w:t>
+      </w:r>
+      <w:proofErr w:type="gramEnd"/>
+      <w:r>
+        <w:rPr>
+          <w:rFonts w:ascii="Times New Roman" w:hAnsi="Times New Roman" w:cs="Times New Roman" w:hint="eastAsia"/>
+        </w:rPr>
+        <w:t>.</w:t>
+      </w:r>
       <w:r>
         <w:rPr>
           <w:rFonts w:ascii="Times New Roman" w:hAnsi="Times New Roman" w:cs="Times New Roman"/>
@@ -649,35 +657,46 @@
     </w:p>
     <w:p>
       <w:pPr>
-        <w:pStyle w:val="a3"/>
-        <w:numPr>
-          <w:ilvl w:val="0"/>
-          <w:numId w:val="1"/>
-        </w:numPr>
-        <w:ind w:firstLineChars="0"/>
-        <w:rPr>
-          <w:rFonts w:ascii="Times New Roman" w:hAnsi="Times New Roman" w:cs="Times New Roman"/>
-        </w:rPr>
-      </w:pPr>
-      <w:r>
-        <w:rPr>
-          <w:rFonts w:ascii="Times New Roman" w:hAnsi="Times New Roman" w:cs="Times New Roman"/>
-        </w:rPr>
-        <w:t xml:space="preserve">   </w:t>
-      </w:r>
-    </w:p>
-    <w:p>
-      <w:pPr>
-        <w:pStyle w:val="a3"/>
-        <w:numPr>
-          <w:ilvl w:val="0"/>
-          <w:numId w:val="3"/>
-        </w:numPr>
-        <w:ind w:firstLineChars="0"/>
-        <w:rPr>
-          <w:rFonts w:ascii="Times New Roman" w:hAnsi="Times New Roman" w:cs="Times New Roman"/>
-        </w:rPr>
-      </w:pPr>
+        <w:rPr>
+          <w:rFonts w:ascii="Times New Roman" w:hAnsi="Times New Roman" w:cs="Times New Roman" w:hint="eastAsia"/>
+        </w:rPr>
+      </w:pPr>
+      <w:r>
+        <w:rPr>
+          <w:rFonts w:ascii="Times New Roman" w:hAnsi="Times New Roman" w:cs="Times New Roman" w:hint="eastAsia"/>
+        </w:rPr>
+        <w:t>二</w:t>
+      </w:r>
+      <w:r>
+        <w:rPr>
+          <w:rFonts w:ascii="Times New Roman" w:hAnsi="Times New Roman" w:cs="Times New Roman" w:hint="eastAsia"/>
+        </w:rPr>
+        <w:t>.</w:t>
+      </w:r>
+      <w:r>
+        <w:rPr>
+          <w:rFonts w:ascii="Times New Roman" w:hAnsi="Times New Roman" w:cs="Times New Roman" w:hint="eastAsia"/>
+        </w:rPr>
+        <w:tab/>
+      </w:r>
+      <w:r>
+        <w:rPr>
+          <w:rFonts w:ascii="Times New Roman" w:hAnsi="Times New Roman" w:cs="Times New Roman" w:hint="eastAsia"/>
+        </w:rPr>
+        <w:t>（</w:t>
+      </w:r>
+      <w:r>
+        <w:rPr>
+          <w:rFonts w:ascii="Times New Roman" w:hAnsi="Times New Roman" w:cs="Times New Roman" w:hint="eastAsia"/>
+        </w:rPr>
+        <w:t>1</w:t>
+      </w:r>
+      <w:r>
+        <w:rPr>
+          <w:rFonts w:ascii="Times New Roman" w:hAnsi="Times New Roman" w:cs="Times New Roman" w:hint="eastAsia"/>
+        </w:rPr>
+        <w:t>）</w:t>
+      </w:r>
       <w:proofErr w:type="gramStart"/>
       <w:r>
         <w:rPr>
@@ -720,7 +739,7 @@
           <v:shape id="_x0000_i1025" type="#_x0000_t75" style="width:13.95pt;height:15.05pt" o:ole="">
             <v:imagedata r:id="rId6" o:title=""/>
           </v:shape>
-          <o:OLEObject Type="Embed" ProgID="Equation.DSMT4" ShapeID="_x0000_i1025" DrawAspect="Content" ObjectID="_1596180018" r:id="rId7"/>
+          <o:OLEObject Type="Embed" ProgID="Equation.DSMT4" ShapeID="_x0000_i1025" DrawAspect="Content" ObjectID="_1596308249" r:id="rId7"/>
         </w:object>
       </w:r>
       <w:r>
@@ -728,6 +747,770 @@
           <w:rFonts w:ascii="Times New Roman" w:hAnsi="Times New Roman" w:cs="Times New Roman"/>
         </w:rPr>
         <w:t>相连的戴维宁等效电路</w:t>
+      </w:r>
+    </w:p>
+    <w:p>
+      <w:pPr>
+        <w:ind w:firstLine="420"/>
+        <w:rPr>
+          <w:rFonts w:ascii="Times New Roman" w:hAnsi="Times New Roman" w:cs="Times New Roman"/>
+        </w:rPr>
+      </w:pPr>
+      <w:r>
+        <w:rPr>
+          <w:rFonts w:ascii="Times New Roman" w:hAnsi="Times New Roman" w:cs="Times New Roman" w:hint="eastAsia"/>
+        </w:rPr>
+        <w:t>（</w:t>
+      </w:r>
+      <w:r>
+        <w:rPr>
+          <w:rFonts w:ascii="Times New Roman" w:hAnsi="Times New Roman" w:cs="Times New Roman" w:hint="eastAsia"/>
+        </w:rPr>
+        <w:t>2</w:t>
+      </w:r>
+      <w:r>
+        <w:rPr>
+          <w:rFonts w:ascii="Times New Roman" w:hAnsi="Times New Roman" w:cs="Times New Roman" w:hint="eastAsia"/>
+        </w:rPr>
+        <w:t>）</w:t>
+      </w:r>
+      <w:r>
+        <w:rPr>
+          <w:rFonts w:ascii="Times New Roman" w:hAnsi="Times New Roman" w:cs="Times New Roman"/>
+        </w:rPr>
+        <w:t>求</w:t>
+      </w:r>
+      <w:r>
+        <w:rPr>
+          <w:rFonts w:ascii="Times New Roman" w:hAnsi="Times New Roman" w:cs="Times New Roman"/>
+          <w:position w:val="-10"/>
+        </w:rPr>
+        <w:object w:dxaOrig="279" w:dyaOrig="300">
+          <v:shape id="_x0000_i1060" type="#_x0000_t75" style="width:13.95pt;height:15.05pt" o:ole="">
+            <v:imagedata r:id="rId6" o:title=""/>
+          </v:shape>
+          <o:OLEObject Type="Embed" ProgID="Equation.DSMT4" ShapeID="_x0000_i1060" DrawAspect="Content" ObjectID="_1596308250" r:id="rId8"/>
+        </w:object>
+      </w:r>
+      <w:r>
+        <w:rPr>
+          <w:rFonts w:ascii="Times New Roman" w:hAnsi="Times New Roman" w:cs="Times New Roman"/>
+        </w:rPr>
+        <w:t>获最大功率时的电阻值和它的最大功率</w:t>
+      </w:r>
+    </w:p>
+    <w:p>
+      <w:pPr>
+        <w:pStyle w:val="a3"/>
+        <w:ind w:left="1140" w:firstLineChars="0" w:firstLine="0"/>
+        <w:jc w:val="center"/>
+        <w:rPr>
+          <w:rFonts w:ascii="Times New Roman" w:hAnsi="Times New Roman" w:cs="Times New Roman" w:hint="eastAsia"/>
+        </w:rPr>
+      </w:pPr>
+      <w:r>
+        <w:rPr>
+          <w:rFonts w:ascii="Times New Roman" w:hAnsi="Times New Roman" w:cs="Times New Roman"/>
+        </w:rPr>
+        <w:object w:dxaOrig="2842" w:dyaOrig="2141">
+          <v:shape id="_x0000_i1026" type="#_x0000_t75" style="width:141.85pt;height:107.45pt" o:ole="">
+            <v:imagedata r:id="rId9" o:title=""/>
+          </v:shape>
+          <o:OLEObject Type="Embed" ProgID="Visio.Drawing.11" ShapeID="_x0000_i1026" DrawAspect="Content" ObjectID="_1596308251" r:id="rId10"/>
+        </w:object>
+      </w:r>
+    </w:p>
+    <w:p>
+      <w:pPr>
+        <w:pStyle w:val="a3"/>
+        <w:ind w:left="1140" w:firstLineChars="0" w:firstLine="0"/>
+        <w:jc w:val="center"/>
+        <w:rPr>
+          <w:rFonts w:ascii="Times New Roman" w:hAnsi="Times New Roman" w:cs="Times New Roman"/>
+        </w:rPr>
+      </w:pPr>
+      <w:r>
+        <w:rPr>
+          <w:rFonts w:ascii="Times New Roman" w:hAnsi="Times New Roman" w:cs="Times New Roman" w:hint="eastAsia"/>
+        </w:rPr>
+        <w:t>图</w:t>
+      </w:r>
+      <w:r>
+        <w:rPr>
+          <w:rFonts w:ascii="Times New Roman" w:hAnsi="Times New Roman" w:cs="Times New Roman" w:hint="eastAsia"/>
+        </w:rPr>
+        <w:t>2</w:t>
+      </w:r>
+    </w:p>
+    <w:p>
+      <w:pPr>
+        <w:rPr>
+          <w:rFonts w:ascii="Times New Roman" w:hAnsi="Times New Roman" w:cs="Times New Roman"/>
+          <w:b/>
+        </w:rPr>
+      </w:pPr>
+      <w:r>
+        <w:rPr>
+          <w:rFonts w:ascii="Times New Roman" w:hAnsi="Times New Roman" w:cs="Times New Roman"/>
+          <w:b/>
+        </w:rPr>
+        <w:lastRenderedPageBreak/>
+        <w:t>答：</w:t>
+      </w:r>
+    </w:p>
+    <w:p>
+      <w:pPr>
+        <w:jc w:val="center"/>
+        <w:rPr>
+          <w:rFonts w:ascii="Times New Roman" w:hAnsi="Times New Roman" w:cs="Times New Roman"/>
+        </w:rPr>
+      </w:pPr>
+      <w:r>
+        <w:rPr>
+          <w:rFonts w:ascii="Times New Roman" w:hAnsi="Times New Roman" w:cs="Times New Roman"/>
+        </w:rPr>
+        <w:object w:dxaOrig="3131" w:dyaOrig="2140">
+          <v:shape id="_x0000_i1027" type="#_x0000_t75" style="width:156.35pt;height:106.95pt" o:ole="">
+            <v:imagedata r:id="rId11" o:title=""/>
+          </v:shape>
+          <o:OLEObject Type="Embed" ProgID="Visio.Drawing.11" ShapeID="_x0000_i1027" DrawAspect="Content" ObjectID="_1596308252" r:id="rId12"/>
+        </w:object>
+      </w:r>
+    </w:p>
+    <w:p>
+      <w:pPr>
+        <w:jc w:val="center"/>
+        <w:rPr>
+          <w:rFonts w:ascii="Times New Roman" w:hAnsi="Times New Roman" w:cs="Times New Roman"/>
+        </w:rPr>
+      </w:pPr>
+      <w:r>
+        <w:rPr>
+          <w:rFonts w:ascii="Times New Roman" w:hAnsi="Times New Roman" w:cs="Times New Roman"/>
+        </w:rPr>
+        <w:t>图</w:t>
+      </w:r>
+      <w:r>
+        <w:rPr>
+          <w:rFonts w:ascii="Times New Roman" w:hAnsi="Times New Roman" w:cs="Times New Roman"/>
+        </w:rPr>
+        <w:t>1</w:t>
+      </w:r>
+    </w:p>
+    <w:p>
+      <w:pPr>
+        <w:rPr>
+          <w:rFonts w:ascii="Times New Roman" w:hAnsi="Times New Roman" w:cs="Times New Roman"/>
+        </w:rPr>
+      </w:pPr>
+      <w:r>
+        <w:rPr>
+          <w:rFonts w:ascii="Times New Roman" w:hAnsi="Times New Roman" w:cs="Times New Roman"/>
+        </w:rPr>
+        <w:t>（</w:t>
+      </w:r>
+      <w:r>
+        <w:rPr>
+          <w:rFonts w:ascii="Times New Roman" w:hAnsi="Times New Roman" w:cs="Times New Roman"/>
+        </w:rPr>
+        <w:t>1</w:t>
+      </w:r>
+      <w:r>
+        <w:rPr>
+          <w:rFonts w:ascii="Times New Roman" w:hAnsi="Times New Roman" w:cs="Times New Roman"/>
+        </w:rPr>
+        <w:t>）</w:t>
+      </w:r>
+      <w:r>
+        <w:rPr>
+          <w:rFonts w:ascii="Times New Roman" w:hAnsi="Times New Roman" w:cs="Times New Roman"/>
+        </w:rPr>
+        <w:t>如图</w:t>
+      </w:r>
+      <w:r>
+        <w:rPr>
+          <w:rFonts w:ascii="Times New Roman" w:hAnsi="Times New Roman" w:cs="Times New Roman"/>
+        </w:rPr>
+        <w:t>1</w:t>
+      </w:r>
+      <w:r>
+        <w:rPr>
+          <w:rFonts w:ascii="Times New Roman" w:hAnsi="Times New Roman" w:cs="Times New Roman"/>
+        </w:rPr>
+        <w:t>，将</w:t>
+      </w:r>
+      <w:r>
+        <w:rPr>
+          <w:rFonts w:ascii="Times New Roman" w:hAnsi="Times New Roman" w:cs="Times New Roman"/>
+          <w:i/>
+        </w:rPr>
+        <w:t>R</w:t>
+      </w:r>
+      <w:r>
+        <w:rPr>
+          <w:rFonts w:ascii="Times New Roman" w:hAnsi="Times New Roman" w:cs="Times New Roman"/>
+          <w:i/>
+          <w:vertAlign w:val="subscript"/>
+        </w:rPr>
+        <w:t>L</w:t>
+      </w:r>
+      <w:r>
+        <w:rPr>
+          <w:rFonts w:ascii="Times New Roman" w:hAnsi="Times New Roman" w:cs="Times New Roman"/>
+        </w:rPr>
+        <w:t>开路，可联</w:t>
+      </w:r>
+      <w:proofErr w:type="gramStart"/>
+      <w:r>
+        <w:rPr>
+          <w:rFonts w:ascii="Times New Roman" w:hAnsi="Times New Roman" w:cs="Times New Roman"/>
+        </w:rPr>
+        <w:t>列如</w:t>
+      </w:r>
+      <w:proofErr w:type="gramEnd"/>
+      <w:r>
+        <w:rPr>
+          <w:rFonts w:ascii="Times New Roman" w:hAnsi="Times New Roman" w:cs="Times New Roman"/>
+        </w:rPr>
+        <w:t>下方程组</w:t>
+      </w:r>
+      <w:r>
+        <w:rPr>
+          <w:rFonts w:ascii="Times New Roman" w:hAnsi="Times New Roman" w:cs="Times New Roman"/>
+        </w:rPr>
+        <w:t>：</w:t>
+      </w:r>
+    </w:p>
+    <w:p>
+      <w:pPr>
+        <w:jc w:val="center"/>
+        <w:rPr>
+          <w:rFonts w:ascii="Times New Roman" w:hAnsi="Times New Roman" w:cs="Times New Roman"/>
+          <w:position w:val="-10"/>
+        </w:rPr>
+      </w:pPr>
+      <w:r>
+        <w:rPr>
+          <w:rFonts w:ascii="Times New Roman" w:hAnsi="Times New Roman" w:cs="Times New Roman"/>
+          <w:position w:val="-58"/>
+        </w:rPr>
+        <w:object w:dxaOrig="1560" w:dyaOrig="1260">
+          <v:shape id="_x0000_i1028" type="#_x0000_t75" style="width:77.9pt;height:62.85pt" o:ole="">
+            <v:imagedata r:id="rId13" o:title=""/>
+          </v:shape>
+          <o:OLEObject Type="Embed" ProgID="Equation.DSMT4" ShapeID="_x0000_i1028" DrawAspect="Content" ObjectID="_1596308253" r:id="rId14"/>
+        </w:object>
+      </w:r>
+    </w:p>
+    <w:p>
+      <w:pPr>
+        <w:rPr>
+          <w:rFonts w:ascii="Times New Roman" w:hAnsi="Times New Roman" w:cs="Times New Roman"/>
+        </w:rPr>
+      </w:pPr>
+      <w:r>
+        <w:rPr>
+          <w:rFonts w:ascii="Times New Roman" w:hAnsi="Times New Roman" w:cs="Times New Roman"/>
+        </w:rPr>
+        <w:t>代入数值可得：</w:t>
+      </w:r>
+    </w:p>
+    <w:p>
+      <w:pPr>
+        <w:jc w:val="center"/>
+        <w:rPr>
+          <w:rFonts w:ascii="Times New Roman" w:hAnsi="Times New Roman" w:cs="Times New Roman"/>
+        </w:rPr>
+      </w:pPr>
+      <w:r>
+        <w:rPr>
+          <w:rFonts w:ascii="Times New Roman" w:hAnsi="Times New Roman" w:cs="Times New Roman"/>
+          <w:position w:val="-10"/>
+        </w:rPr>
+        <w:object w:dxaOrig="2120" w:dyaOrig="300">
+          <v:shape id="_x0000_i1029" type="#_x0000_t75" style="width:105.85pt;height:15.05pt" o:ole="">
+            <v:imagedata r:id="rId15" o:title=""/>
+          </v:shape>
+          <o:OLEObject Type="Embed" ProgID="Equation.DSMT4" ShapeID="_x0000_i1029" DrawAspect="Content" ObjectID="_1596308254" r:id="rId16"/>
+        </w:object>
+      </w:r>
+    </w:p>
+    <w:p>
+      <w:pPr>
+        <w:rPr>
+          <w:rFonts w:ascii="Times New Roman" w:hAnsi="Times New Roman" w:cs="Times New Roman"/>
+        </w:rPr>
+      </w:pPr>
+      <w:r>
+        <w:rPr>
+          <w:rFonts w:ascii="Times New Roman" w:hAnsi="Times New Roman" w:cs="Times New Roman"/>
+        </w:rPr>
+        <w:t>即</w:t>
+      </w:r>
+      <w:r>
+        <w:rPr>
+          <w:rFonts w:ascii="Times New Roman" w:hAnsi="Times New Roman" w:cs="Times New Roman"/>
+        </w:rPr>
+        <w:t>等效电压为</w:t>
+      </w:r>
+      <w:r>
+        <w:rPr>
+          <w:rFonts w:ascii="Times New Roman" w:hAnsi="Times New Roman" w:cs="Times New Roman"/>
+        </w:rPr>
+        <w:t>4.5</w:t>
+      </w:r>
+      <w:r>
+        <w:rPr>
+          <w:rFonts w:ascii="Times New Roman" w:hAnsi="Times New Roman" w:cs="Times New Roman"/>
+          <w:i/>
+        </w:rPr>
+        <w:t>V</w:t>
+      </w:r>
+      <w:r>
+        <w:rPr>
+          <w:rFonts w:ascii="Times New Roman" w:hAnsi="Times New Roman" w:cs="Times New Roman"/>
+        </w:rPr>
+        <w:t>。</w:t>
+      </w:r>
+    </w:p>
+    <w:p>
+      <w:pPr>
+        <w:jc w:val="center"/>
+        <w:rPr>
+          <w:rFonts w:ascii="Times New Roman" w:hAnsi="Times New Roman" w:cs="Times New Roman"/>
+        </w:rPr>
+      </w:pPr>
+      <w:r>
+        <w:rPr>
+          <w:rFonts w:ascii="Times New Roman" w:hAnsi="Times New Roman" w:cs="Times New Roman"/>
+        </w:rPr>
+        <w:object w:dxaOrig="3000" w:dyaOrig="2140">
+          <v:shape id="_x0000_i1030" type="#_x0000_t75" style="width:149.9pt;height:106.95pt" o:ole="">
+            <v:imagedata r:id="rId17" o:title=""/>
+          </v:shape>
+          <o:OLEObject Type="Embed" ProgID="Visio.Drawing.11" ShapeID="_x0000_i1030" DrawAspect="Content" ObjectID="_1596308255" r:id="rId18"/>
+        </w:object>
+      </w:r>
+    </w:p>
+    <w:p>
+      <w:pPr>
+        <w:jc w:val="center"/>
+        <w:rPr>
+          <w:rFonts w:ascii="Times New Roman" w:hAnsi="Times New Roman" w:cs="Times New Roman"/>
+        </w:rPr>
+      </w:pPr>
+      <w:r>
+        <w:rPr>
+          <w:rFonts w:ascii="Times New Roman" w:hAnsi="Times New Roman" w:cs="Times New Roman"/>
+        </w:rPr>
+        <w:t>图</w:t>
+      </w:r>
+      <w:r>
+        <w:rPr>
+          <w:rFonts w:ascii="Times New Roman" w:hAnsi="Times New Roman" w:cs="Times New Roman"/>
+        </w:rPr>
+        <w:t>2</w:t>
+      </w:r>
+    </w:p>
+    <w:p>
+      <w:pPr>
+        <w:rPr>
+          <w:rFonts w:ascii="Times New Roman" w:hAnsi="Times New Roman" w:cs="Times New Roman"/>
+        </w:rPr>
+      </w:pPr>
+      <w:r>
+        <w:rPr>
+          <w:rFonts w:ascii="Times New Roman" w:hAnsi="Times New Roman" w:cs="Times New Roman"/>
+        </w:rPr>
+        <w:t>如图</w:t>
+      </w:r>
+      <w:r>
+        <w:rPr>
+          <w:rFonts w:ascii="Times New Roman" w:hAnsi="Times New Roman" w:cs="Times New Roman"/>
+        </w:rPr>
+        <w:t>2</w:t>
+      </w:r>
+      <w:r>
+        <w:rPr>
+          <w:rFonts w:ascii="Times New Roman" w:hAnsi="Times New Roman" w:cs="Times New Roman"/>
+        </w:rPr>
+        <w:t>，将</w:t>
+      </w:r>
+      <w:r>
+        <w:rPr>
+          <w:rFonts w:ascii="Times New Roman" w:hAnsi="Times New Roman" w:cs="Times New Roman"/>
+          <w:i/>
+        </w:rPr>
+        <w:t>R</w:t>
+      </w:r>
+      <w:r>
+        <w:rPr>
+          <w:rFonts w:ascii="Times New Roman" w:hAnsi="Times New Roman" w:cs="Times New Roman"/>
+          <w:i/>
+          <w:vertAlign w:val="subscript"/>
+        </w:rPr>
+        <w:t>L</w:t>
+      </w:r>
+      <w:r>
+        <w:rPr>
+          <w:rFonts w:ascii="Times New Roman" w:hAnsi="Times New Roman" w:cs="Times New Roman"/>
+        </w:rPr>
+        <w:t>短路，可联</w:t>
+      </w:r>
+      <w:proofErr w:type="gramStart"/>
+      <w:r>
+        <w:rPr>
+          <w:rFonts w:ascii="Times New Roman" w:hAnsi="Times New Roman" w:cs="Times New Roman"/>
+        </w:rPr>
+        <w:t>列如</w:t>
+      </w:r>
+      <w:proofErr w:type="gramEnd"/>
+      <w:r>
+        <w:rPr>
+          <w:rFonts w:ascii="Times New Roman" w:hAnsi="Times New Roman" w:cs="Times New Roman"/>
+        </w:rPr>
+        <w:t>下方程组：</w:t>
+      </w:r>
+    </w:p>
+    <w:p>
+      <w:pPr>
+        <w:jc w:val="center"/>
+        <w:rPr>
+          <w:rFonts w:ascii="Times New Roman" w:hAnsi="Times New Roman" w:cs="Times New Roman"/>
+        </w:rPr>
+      </w:pPr>
+      <w:r>
+        <w:rPr>
+          <w:rFonts w:ascii="Times New Roman" w:hAnsi="Times New Roman" w:cs="Times New Roman"/>
+          <w:position w:val="-74"/>
+        </w:rPr>
+        <w:object w:dxaOrig="1400" w:dyaOrig="1579">
+          <v:shape id="_x0000_i1031" type="#_x0000_t75" style="width:69.85pt;height:79pt" o:ole="">
+            <v:imagedata r:id="rId19" o:title=""/>
+          </v:shape>
+          <o:OLEObject Type="Embed" ProgID="Equation.DSMT4" ShapeID="_x0000_i1031" DrawAspect="Content" ObjectID="_1596308256" r:id="rId20"/>
+        </w:object>
+      </w:r>
+    </w:p>
+    <w:p>
+      <w:pPr>
+        <w:rPr>
+          <w:rFonts w:ascii="Times New Roman" w:hAnsi="Times New Roman" w:cs="Times New Roman"/>
+        </w:rPr>
+      </w:pPr>
+      <w:r>
+        <w:rPr>
+          <w:rFonts w:ascii="Times New Roman" w:hAnsi="Times New Roman" w:cs="Times New Roman"/>
+        </w:rPr>
+        <w:t>可推得：</w:t>
+      </w:r>
+    </w:p>
+    <w:p>
+      <w:pPr>
+        <w:jc w:val="center"/>
+        <w:rPr>
+          <w:rFonts w:ascii="Times New Roman" w:hAnsi="Times New Roman" w:cs="Times New Roman"/>
+        </w:rPr>
+      </w:pPr>
+      <w:r>
+        <w:rPr>
+          <w:rFonts w:ascii="Times New Roman" w:hAnsi="Times New Roman" w:cs="Times New Roman"/>
+          <w:position w:val="-10"/>
+        </w:rPr>
+        <w:object w:dxaOrig="680" w:dyaOrig="300">
+          <v:shape id="_x0000_i1032" type="#_x0000_t75" style="width:33.85pt;height:15.05pt" o:ole="">
+            <v:imagedata r:id="rId21" o:title=""/>
+          </v:shape>
+          <o:OLEObject Type="Embed" ProgID="Equation.DSMT4" ShapeID="_x0000_i1032" DrawAspect="Content" ObjectID="_1596308257" r:id="rId22"/>
+        </w:object>
+      </w:r>
+    </w:p>
+    <w:p>
+      <w:pPr>
+        <w:rPr>
+          <w:rFonts w:ascii="Times New Roman" w:hAnsi="Times New Roman" w:cs="Times New Roman"/>
+        </w:rPr>
+      </w:pPr>
+      <w:r>
+        <w:rPr>
+          <w:rFonts w:ascii="Times New Roman" w:hAnsi="Times New Roman" w:cs="Times New Roman"/>
+        </w:rPr>
+        <w:t>代入方程：</w:t>
+      </w:r>
+    </w:p>
+    <w:p>
+      <w:pPr>
+        <w:jc w:val="center"/>
+        <w:rPr>
+          <w:rFonts w:ascii="Times New Roman" w:hAnsi="Times New Roman" w:cs="Times New Roman"/>
+        </w:rPr>
+      </w:pPr>
+      <w:r>
+        <w:rPr>
+          <w:rFonts w:ascii="Times New Roman" w:hAnsi="Times New Roman" w:cs="Times New Roman"/>
+          <w:position w:val="-10"/>
+        </w:rPr>
+        <w:object w:dxaOrig="1219" w:dyaOrig="300">
+          <v:shape id="_x0000_i1033" type="#_x0000_t75" style="width:60.7pt;height:15.05pt" o:ole="">
+            <v:imagedata r:id="rId23" o:title=""/>
+          </v:shape>
+          <o:OLEObject Type="Embed" ProgID="Equation.DSMT4" ShapeID="_x0000_i1033" DrawAspect="Content" ObjectID="_1596308258" r:id="rId24"/>
+        </w:object>
+      </w:r>
+    </w:p>
+    <w:p>
+      <w:pPr>
+        <w:rPr>
+          <w:rFonts w:ascii="Times New Roman" w:hAnsi="Times New Roman" w:cs="Times New Roman"/>
+        </w:rPr>
+      </w:pPr>
+      <w:r>
+        <w:rPr>
+          <w:rFonts w:ascii="Times New Roman" w:hAnsi="Times New Roman" w:cs="Times New Roman"/>
+        </w:rPr>
+        <w:t>可得：</w:t>
+      </w:r>
+    </w:p>
+    <w:p>
+      <w:pPr>
+        <w:jc w:val="center"/>
+        <w:rPr>
+          <w:rFonts w:ascii="Times New Roman" w:hAnsi="Times New Roman" w:cs="Times New Roman"/>
+        </w:rPr>
+      </w:pPr>
+      <w:r>
+        <w:rPr>
+          <w:rFonts w:ascii="Times New Roman" w:hAnsi="Times New Roman" w:cs="Times New Roman"/>
+          <w:position w:val="-22"/>
+        </w:rPr>
+        <w:object w:dxaOrig="820" w:dyaOrig="560">
+          <v:shape id="_x0000_i1034" type="#_x0000_t75" style="width:40.85pt;height:27.95pt" o:ole="">
+            <v:imagedata r:id="rId25" o:title=""/>
+          </v:shape>
+          <o:OLEObject Type="Embed" ProgID="Equation.DSMT4" ShapeID="_x0000_i1034" DrawAspect="Content" ObjectID="_1596308259" r:id="rId26"/>
+        </w:object>
+      </w:r>
+    </w:p>
+    <w:p>
+      <w:pPr>
+        <w:rPr>
+          <w:rFonts w:ascii="Times New Roman" w:hAnsi="Times New Roman" w:cs="Times New Roman"/>
+        </w:rPr>
+      </w:pPr>
+      <w:r>
+        <w:rPr>
+          <w:rFonts w:ascii="Times New Roman" w:hAnsi="Times New Roman" w:cs="Times New Roman"/>
+        </w:rPr>
+        <w:t>所以：</w:t>
+      </w:r>
+    </w:p>
+    <w:p>
+      <w:pPr>
+        <w:jc w:val="center"/>
+        <w:rPr>
+          <w:rFonts w:ascii="Times New Roman" w:hAnsi="Times New Roman" w:cs="Times New Roman"/>
+        </w:rPr>
+      </w:pPr>
+      <w:r>
+        <w:rPr>
+          <w:rFonts w:ascii="Times New Roman" w:hAnsi="Times New Roman" w:cs="Times New Roman"/>
+          <w:position w:val="-22"/>
+        </w:rPr>
+        <w:object w:dxaOrig="780" w:dyaOrig="560">
+          <v:shape id="_x0000_i1035" type="#_x0000_t75" style="width:39.2pt;height:27.95pt" o:ole="">
+            <v:imagedata r:id="rId27" o:title=""/>
+          </v:shape>
+          <o:OLEObject Type="Embed" ProgID="Equation.DSMT4" ShapeID="_x0000_i1035" DrawAspect="Content" ObjectID="_1596308260" r:id="rId28"/>
+        </w:object>
+      </w:r>
+    </w:p>
+    <w:p>
+      <w:pPr>
+        <w:rPr>
+          <w:rFonts w:ascii="Times New Roman" w:hAnsi="Times New Roman" w:cs="Times New Roman"/>
+        </w:rPr>
+      </w:pPr>
+      <w:r>
+        <w:rPr>
+          <w:rFonts w:ascii="Times New Roman" w:hAnsi="Times New Roman" w:cs="Times New Roman"/>
+        </w:rPr>
+        <w:t>即</w:t>
+      </w:r>
+      <w:r>
+        <w:rPr>
+          <w:rFonts w:ascii="Times New Roman" w:hAnsi="Times New Roman" w:cs="Times New Roman"/>
+          <w:position w:val="-12"/>
+        </w:rPr>
+        <w:object w:dxaOrig="1620" w:dyaOrig="320">
+          <v:shape id="_x0000_i1036" type="#_x0000_t75" style="width:81.15pt;height:16.1pt" o:ole="">
+            <v:imagedata r:id="rId29" o:title=""/>
+          </v:shape>
+          <o:OLEObject Type="Embed" ProgID="Equation.DSMT4" ShapeID="_x0000_i1036" DrawAspect="Content" ObjectID="_1596308261" r:id="rId30"/>
+        </w:object>
+      </w:r>
+      <w:r>
+        <w:rPr>
+          <w:rFonts w:ascii="Times New Roman" w:hAnsi="Times New Roman" w:cs="Times New Roman"/>
+        </w:rPr>
+        <w:t>。</w:t>
+      </w:r>
+      <w:r>
+        <w:rPr>
+          <w:rFonts w:ascii="Times New Roman" w:hAnsi="Times New Roman" w:cs="Times New Roman"/>
+        </w:rPr>
+        <w:t>因此，戴维宁等效电路如下图所示：</w:t>
+      </w:r>
+    </w:p>
+    <w:p>
+      <w:pPr>
+        <w:jc w:val="center"/>
+        <w:rPr>
+          <w:rFonts w:ascii="Times New Roman" w:hAnsi="Times New Roman" w:cs="Times New Roman"/>
+        </w:rPr>
+      </w:pPr>
+      <w:r>
+        <w:rPr>
+          <w:rFonts w:ascii="Times New Roman" w:hAnsi="Times New Roman" w:cs="Times New Roman"/>
+        </w:rPr>
+        <w:object w:dxaOrig="1696" w:dyaOrig="1536">
+          <v:shape id="_x0000_i1037" type="#_x0000_t75" style="width:84.9pt;height:76.85pt" o:ole="">
+            <v:imagedata r:id="rId31" o:title=""/>
+          </v:shape>
+          <o:OLEObject Type="Embed" ProgID="Visio.Drawing.11" ShapeID="_x0000_i1037" DrawAspect="Content" ObjectID="_1596308262" r:id="rId32"/>
+        </w:object>
+      </w:r>
+    </w:p>
+    <w:p>
+      <w:pPr>
+        <w:ind w:firstLine="420"/>
+        <w:rPr>
+          <w:rFonts w:ascii="Times New Roman" w:hAnsi="Times New Roman" w:cs="Times New Roman"/>
+        </w:rPr>
+      </w:pPr>
+      <w:r>
+        <w:rPr>
+          <w:rFonts w:ascii="Times New Roman" w:hAnsi="Times New Roman" w:cs="Times New Roman"/>
+        </w:rPr>
+        <w:t>（</w:t>
+      </w:r>
+      <w:r>
+        <w:rPr>
+          <w:rFonts w:ascii="Times New Roman" w:hAnsi="Times New Roman" w:cs="Times New Roman"/>
+        </w:rPr>
+        <w:t>2</w:t>
+      </w:r>
+      <w:r>
+        <w:rPr>
+          <w:rFonts w:ascii="Times New Roman" w:hAnsi="Times New Roman" w:cs="Times New Roman"/>
+        </w:rPr>
+        <w:t>）</w:t>
+      </w:r>
+      <w:r>
+        <w:rPr>
+          <w:rFonts w:ascii="Times New Roman" w:hAnsi="Times New Roman" w:cs="Times New Roman"/>
+        </w:rPr>
+        <w:t>由最大功率传输定理可知，当</w:t>
+      </w:r>
+      <w:r>
+        <w:rPr>
+          <w:rFonts w:ascii="Times New Roman" w:hAnsi="Times New Roman" w:cs="Times New Roman"/>
+          <w:position w:val="-12"/>
+        </w:rPr>
+        <w:object w:dxaOrig="1219" w:dyaOrig="320">
+          <v:shape id="_x0000_i1038" type="#_x0000_t75" style="width:60.7pt;height:16.1pt" o:ole="">
+            <v:imagedata r:id="rId33" o:title=""/>
+          </v:shape>
+          <o:OLEObject Type="Embed" ProgID="Equation.DSMT4" ShapeID="_x0000_i1038" DrawAspect="Content" ObjectID="_1596308263" r:id="rId34"/>
+        </w:object>
+      </w:r>
+      <w:r>
+        <w:rPr>
+          <w:rFonts w:ascii="Times New Roman" w:hAnsi="Times New Roman" w:cs="Times New Roman"/>
+        </w:rPr>
+        <w:t>时，输出功率最大，</w:t>
+      </w:r>
+    </w:p>
+    <w:p>
+      <w:pPr>
+        <w:ind w:firstLine="420"/>
+        <w:rPr>
+          <w:rFonts w:ascii="Times New Roman" w:hAnsi="Times New Roman" w:cs="Times New Roman"/>
+        </w:rPr>
+      </w:pPr>
+      <w:r>
+        <w:rPr>
+          <w:rFonts w:ascii="Times New Roman" w:hAnsi="Times New Roman" w:cs="Times New Roman" w:hint="eastAsia"/>
+        </w:rPr>
+        <w:t>此时：</w:t>
+      </w:r>
+    </w:p>
+    <w:p>
+      <w:pPr>
+        <w:jc w:val="center"/>
+        <w:rPr>
+          <w:rFonts w:ascii="Times New Roman" w:hAnsi="Times New Roman" w:cs="Times New Roman"/>
+        </w:rPr>
+      </w:pPr>
+      <w:r>
+        <w:rPr>
+          <w:rFonts w:ascii="Times New Roman" w:hAnsi="Times New Roman" w:cs="Times New Roman"/>
+          <w:position w:val="-22"/>
+        </w:rPr>
+        <w:object w:dxaOrig="2220" w:dyaOrig="560">
+          <v:shape id="_x0000_i1039" type="#_x0000_t75" style="width:110.7pt;height:27.95pt" o:ole="">
+            <v:imagedata r:id="rId35" o:title=""/>
+          </v:shape>
+          <o:OLEObject Type="Embed" ProgID="Equation.DSMT4" ShapeID="_x0000_i1039" DrawAspect="Content" ObjectID="_1596308264" r:id="rId36"/>
+        </w:object>
+      </w:r>
+    </w:p>
+    <w:p>
+      <w:pPr>
+        <w:rPr>
+          <w:rFonts w:ascii="Times New Roman" w:hAnsi="Times New Roman" w:cs="Times New Roman"/>
+        </w:rPr>
+      </w:pPr>
+      <w:r>
+        <w:rPr>
+          <w:rFonts w:ascii="Times New Roman" w:hAnsi="Times New Roman" w:cs="Times New Roman" w:hint="eastAsia"/>
+        </w:rPr>
+        <w:t>三</w:t>
+      </w:r>
+      <w:r>
+        <w:rPr>
+          <w:rFonts w:ascii="Times New Roman" w:hAnsi="Times New Roman" w:cs="Times New Roman" w:hint="eastAsia"/>
+        </w:rPr>
+        <w:t>.</w:t>
+      </w:r>
+      <w:r>
+        <w:rPr>
+          <w:rFonts w:ascii="Times New Roman" w:hAnsi="Times New Roman" w:cs="Times New Roman" w:hint="eastAsia"/>
+        </w:rPr>
+        <w:t>（本大题</w:t>
+      </w:r>
+      <w:r>
+        <w:rPr>
+          <w:rFonts w:ascii="Times New Roman" w:hAnsi="Times New Roman" w:cs="Times New Roman" w:hint="eastAsia"/>
+        </w:rPr>
+        <w:t>2</w:t>
+      </w:r>
+      <w:r>
+        <w:rPr>
+          <w:rFonts w:ascii="Times New Roman" w:hAnsi="Times New Roman" w:cs="Times New Roman" w:hint="eastAsia"/>
+        </w:rPr>
+        <w:t>小题，共</w:t>
+      </w:r>
+      <w:r>
+        <w:rPr>
+          <w:rFonts w:ascii="Times New Roman" w:hAnsi="Times New Roman" w:cs="Times New Roman" w:hint="eastAsia"/>
+        </w:rPr>
+        <w:t>16</w:t>
+      </w:r>
+      <w:r>
+        <w:rPr>
+          <w:rFonts w:ascii="Times New Roman" w:hAnsi="Times New Roman" w:cs="Times New Roman" w:hint="eastAsia"/>
+        </w:rPr>
+        <w:t>分）</w:t>
       </w:r>
     </w:p>
     <w:p>
@@ -735,679 +1518,30 @@
         <w:pStyle w:val="a3"/>
         <w:numPr>
           <w:ilvl w:val="0"/>
-          <w:numId w:val="3"/>
+          <w:numId w:val="8"/>
         </w:numPr>
         <w:ind w:firstLineChars="0"/>
         <w:rPr>
-          <w:rFonts w:ascii="Times New Roman" w:hAnsi="Times New Roman" w:cs="Times New Roman"/>
-        </w:rPr>
-      </w:pPr>
-      <w:r>
-        <w:rPr>
-          <w:rFonts w:ascii="Times New Roman" w:hAnsi="Times New Roman" w:cs="Times New Roman"/>
-        </w:rPr>
-        <w:t>求</w:t>
-      </w:r>
-      <w:r>
-        <w:rPr>
-          <w:rFonts w:ascii="Times New Roman" w:hAnsi="Times New Roman" w:cs="Times New Roman"/>
-          <w:position w:val="-10"/>
-        </w:rPr>
-        <w:object w:dxaOrig="279" w:dyaOrig="300">
-          <v:shape id="_x0000_i1026" type="#_x0000_t75" style="width:13.95pt;height:15.05pt" o:ole="">
-            <v:imagedata r:id="rId6" o:title=""/>
-          </v:shape>
-          <o:OLEObject Type="Embed" ProgID="Equation.DSMT4" ShapeID="_x0000_i1026" DrawAspect="Content" ObjectID="_1596180019" r:id="rId8"/>
-        </w:object>
-      </w:r>
-      <w:r>
-        <w:rPr>
-          <w:rFonts w:ascii="Times New Roman" w:hAnsi="Times New Roman" w:cs="Times New Roman"/>
-        </w:rPr>
-        <w:t>获最大功率时的电阻值和它的最大功率</w:t>
-      </w:r>
-    </w:p>
-    <w:p>
-      <w:pPr>
-        <w:pStyle w:val="a3"/>
-        <w:ind w:left="1140" w:firstLineChars="0" w:firstLine="0"/>
-        <w:jc w:val="center"/>
-        <w:rPr>
-          <w:rFonts w:ascii="Times New Roman" w:hAnsi="Times New Roman" w:cs="Times New Roman"/>
-        </w:rPr>
-      </w:pPr>
-      <w:r>
-        <w:rPr>
-          <w:rFonts w:ascii="Times New Roman" w:hAnsi="Times New Roman" w:cs="Times New Roman"/>
-        </w:rPr>
-        <w:object w:dxaOrig="2842" w:dyaOrig="2141">
-          <v:shape id="_x0000_i1027" type="#_x0000_t75" style="width:141.85pt;height:107.45pt" o:ole="">
-            <v:imagedata r:id="rId9" o:title=""/>
-          </v:shape>
-          <o:OLEObject Type="Embed" ProgID="Visio.Drawing.11" ShapeID="_x0000_i1027" DrawAspect="Content" ObjectID="_1596180020" r:id="rId10"/>
-        </w:object>
-      </w:r>
-    </w:p>
-    <w:p>
-      <w:pPr>
-        <w:rPr>
-          <w:rFonts w:ascii="Times New Roman" w:hAnsi="Times New Roman" w:cs="Times New Roman"/>
-          <w:b/>
-        </w:rPr>
-      </w:pPr>
-      <w:r>
-        <w:rPr>
-          <w:rFonts w:ascii="Times New Roman" w:hAnsi="Times New Roman" w:cs="Times New Roman"/>
-          <w:b/>
-        </w:rPr>
-        <w:lastRenderedPageBreak/>
-        <w:t>答：</w:t>
-      </w:r>
-    </w:p>
-    <w:p>
-      <w:pPr>
-        <w:jc w:val="center"/>
-        <w:rPr>
-          <w:rFonts w:ascii="Times New Roman" w:hAnsi="Times New Roman" w:cs="Times New Roman"/>
-        </w:rPr>
-      </w:pPr>
-      <w:r>
-        <w:rPr>
-          <w:rFonts w:ascii="Times New Roman" w:hAnsi="Times New Roman" w:cs="Times New Roman"/>
-        </w:rPr>
-        <w:object w:dxaOrig="3131" w:dyaOrig="2140">
-          <v:shape id="_x0000_i1028" type="#_x0000_t75" style="width:156.35pt;height:106.95pt" o:ole="">
-            <v:imagedata r:id="rId11" o:title=""/>
-          </v:shape>
-          <o:OLEObject Type="Embed" ProgID="Visio.Drawing.11" ShapeID="_x0000_i1028" DrawAspect="Content" ObjectID="_1596180021" r:id="rId12"/>
-        </w:object>
-      </w:r>
-    </w:p>
-    <w:p>
-      <w:pPr>
-        <w:jc w:val="center"/>
-        <w:rPr>
-          <w:rFonts w:ascii="Times New Roman" w:hAnsi="Times New Roman" w:cs="Times New Roman"/>
-        </w:rPr>
-      </w:pPr>
-      <w:r>
-        <w:rPr>
-          <w:rFonts w:ascii="Times New Roman" w:hAnsi="Times New Roman" w:cs="Times New Roman"/>
-        </w:rPr>
-        <w:t>图</w:t>
-      </w:r>
-      <w:r>
-        <w:rPr>
-          <w:rFonts w:ascii="Times New Roman" w:hAnsi="Times New Roman" w:cs="Times New Roman"/>
-        </w:rPr>
-        <w:t>1</w:t>
-      </w:r>
-    </w:p>
-    <w:p>
-      <w:pPr>
-        <w:rPr>
-          <w:rFonts w:ascii="Times New Roman" w:hAnsi="Times New Roman" w:cs="Times New Roman"/>
-        </w:rPr>
-      </w:pPr>
-      <w:r>
-        <w:rPr>
-          <w:rFonts w:ascii="Times New Roman" w:hAnsi="Times New Roman" w:cs="Times New Roman"/>
-        </w:rPr>
-        <w:t>（</w:t>
-      </w:r>
-      <w:r>
-        <w:rPr>
-          <w:rFonts w:ascii="Times New Roman" w:hAnsi="Times New Roman" w:cs="Times New Roman"/>
-        </w:rPr>
-        <w:t>1</w:t>
-      </w:r>
-      <w:r>
-        <w:rPr>
-          <w:rFonts w:ascii="Times New Roman" w:hAnsi="Times New Roman" w:cs="Times New Roman"/>
-        </w:rPr>
-        <w:t>）</w:t>
-      </w:r>
-      <w:r>
-        <w:rPr>
-          <w:rFonts w:ascii="Times New Roman" w:hAnsi="Times New Roman" w:cs="Times New Roman"/>
-        </w:rPr>
-        <w:t>如图</w:t>
-      </w:r>
-      <w:r>
-        <w:rPr>
-          <w:rFonts w:ascii="Times New Roman" w:hAnsi="Times New Roman" w:cs="Times New Roman"/>
-        </w:rPr>
-        <w:t>1</w:t>
-      </w:r>
-      <w:r>
-        <w:rPr>
-          <w:rFonts w:ascii="Times New Roman" w:hAnsi="Times New Roman" w:cs="Times New Roman"/>
-        </w:rPr>
-        <w:t>，将</w:t>
-      </w:r>
-      <w:r>
-        <w:rPr>
-          <w:rFonts w:ascii="Times New Roman" w:hAnsi="Times New Roman" w:cs="Times New Roman"/>
-          <w:i/>
-        </w:rPr>
-        <w:t>R</w:t>
-      </w:r>
-      <w:r>
-        <w:rPr>
-          <w:rFonts w:ascii="Times New Roman" w:hAnsi="Times New Roman" w:cs="Times New Roman"/>
-          <w:i/>
-          <w:vertAlign w:val="subscript"/>
-        </w:rPr>
-        <w:t>L</w:t>
-      </w:r>
-      <w:r>
-        <w:rPr>
-          <w:rFonts w:ascii="Times New Roman" w:hAnsi="Times New Roman" w:cs="Times New Roman"/>
-        </w:rPr>
-        <w:t>开路，可联</w:t>
-      </w:r>
-      <w:proofErr w:type="gramStart"/>
-      <w:r>
-        <w:rPr>
-          <w:rFonts w:ascii="Times New Roman" w:hAnsi="Times New Roman" w:cs="Times New Roman"/>
-        </w:rPr>
-        <w:t>列如</w:t>
-      </w:r>
-      <w:proofErr w:type="gramEnd"/>
-      <w:r>
-        <w:rPr>
-          <w:rFonts w:ascii="Times New Roman" w:hAnsi="Times New Roman" w:cs="Times New Roman"/>
-        </w:rPr>
-        <w:t>下方程组</w:t>
-      </w:r>
-      <w:r>
-        <w:rPr>
-          <w:rFonts w:ascii="Times New Roman" w:hAnsi="Times New Roman" w:cs="Times New Roman"/>
-        </w:rPr>
-        <w:t>：</w:t>
-      </w:r>
-    </w:p>
-    <w:p>
-      <w:pPr>
-        <w:jc w:val="center"/>
-        <w:rPr>
-          <w:rFonts w:ascii="Times New Roman" w:hAnsi="Times New Roman" w:cs="Times New Roman"/>
-          <w:position w:val="-10"/>
-        </w:rPr>
-      </w:pPr>
-      <w:r>
-        <w:rPr>
-          <w:rFonts w:ascii="Times New Roman" w:hAnsi="Times New Roman" w:cs="Times New Roman"/>
-          <w:position w:val="-58"/>
-        </w:rPr>
-        <w:object w:dxaOrig="1560" w:dyaOrig="1260">
-          <v:shape id="_x0000_i1029" type="#_x0000_t75" style="width:77.9pt;height:62.85pt" o:ole="">
-            <v:imagedata r:id="rId13" o:title=""/>
-          </v:shape>
-          <o:OLEObject Type="Embed" ProgID="Equation.DSMT4" ShapeID="_x0000_i1029" DrawAspect="Content" ObjectID="_1596180022" r:id="rId14"/>
-        </w:object>
-      </w:r>
-    </w:p>
-    <w:p>
-      <w:pPr>
-        <w:rPr>
-          <w:rFonts w:ascii="Times New Roman" w:hAnsi="Times New Roman" w:cs="Times New Roman"/>
-        </w:rPr>
-      </w:pPr>
-      <w:r>
-        <w:rPr>
-          <w:rFonts w:ascii="Times New Roman" w:hAnsi="Times New Roman" w:cs="Times New Roman"/>
-        </w:rPr>
-        <w:t>代入数值可得：</w:t>
-      </w:r>
-    </w:p>
-    <w:p>
-      <w:pPr>
-        <w:jc w:val="center"/>
-        <w:rPr>
-          <w:rFonts w:ascii="Times New Roman" w:hAnsi="Times New Roman" w:cs="Times New Roman"/>
-        </w:rPr>
-      </w:pPr>
-      <w:r>
-        <w:rPr>
-          <w:rFonts w:ascii="Times New Roman" w:hAnsi="Times New Roman" w:cs="Times New Roman"/>
-          <w:position w:val="-10"/>
-        </w:rPr>
-        <w:object w:dxaOrig="2120" w:dyaOrig="300">
-          <v:shape id="_x0000_i1030" type="#_x0000_t75" style="width:105.85pt;height:15.05pt" o:ole="">
-            <v:imagedata r:id="rId15" o:title=""/>
-          </v:shape>
-          <o:OLEObject Type="Embed" ProgID="Equation.DSMT4" ShapeID="_x0000_i1030" DrawAspect="Content" ObjectID="_1596180023" r:id="rId16"/>
-        </w:object>
-      </w:r>
-    </w:p>
-    <w:p>
-      <w:pPr>
-        <w:rPr>
-          <w:rFonts w:ascii="Times New Roman" w:hAnsi="Times New Roman" w:cs="Times New Roman"/>
-        </w:rPr>
-      </w:pPr>
-      <w:r>
-        <w:rPr>
-          <w:rFonts w:ascii="Times New Roman" w:hAnsi="Times New Roman" w:cs="Times New Roman"/>
-        </w:rPr>
-        <w:t>即</w:t>
-      </w:r>
-      <w:r>
-        <w:rPr>
-          <w:rFonts w:ascii="Times New Roman" w:hAnsi="Times New Roman" w:cs="Times New Roman"/>
-        </w:rPr>
-        <w:t>等效电压为</w:t>
-      </w:r>
-      <w:r>
-        <w:rPr>
-          <w:rFonts w:ascii="Times New Roman" w:hAnsi="Times New Roman" w:cs="Times New Roman"/>
-        </w:rPr>
-        <w:t>4.5</w:t>
-      </w:r>
-      <w:r>
-        <w:rPr>
-          <w:rFonts w:ascii="Times New Roman" w:hAnsi="Times New Roman" w:cs="Times New Roman"/>
-          <w:i/>
-        </w:rPr>
-        <w:t>V</w:t>
-      </w:r>
-      <w:r>
-        <w:rPr>
-          <w:rFonts w:ascii="Times New Roman" w:hAnsi="Times New Roman" w:cs="Times New Roman"/>
-        </w:rPr>
-        <w:t>。</w:t>
-      </w:r>
-    </w:p>
-    <w:p>
-      <w:pPr>
-        <w:jc w:val="center"/>
-        <w:rPr>
-          <w:rFonts w:ascii="Times New Roman" w:hAnsi="Times New Roman" w:cs="Times New Roman"/>
-        </w:rPr>
-      </w:pPr>
-      <w:r>
-        <w:rPr>
-          <w:rFonts w:ascii="Times New Roman" w:hAnsi="Times New Roman" w:cs="Times New Roman"/>
-        </w:rPr>
-        <w:object w:dxaOrig="3000" w:dyaOrig="2140">
-          <v:shape id="_x0000_i1031" type="#_x0000_t75" style="width:149.9pt;height:106.95pt" o:ole="">
-            <v:imagedata r:id="rId17" o:title=""/>
-          </v:shape>
-          <o:OLEObject Type="Embed" ProgID="Visio.Drawing.11" ShapeID="_x0000_i1031" DrawAspect="Content" ObjectID="_1596180024" r:id="rId18"/>
-        </w:object>
-      </w:r>
-    </w:p>
-    <w:p>
-      <w:pPr>
-        <w:jc w:val="center"/>
-        <w:rPr>
-          <w:rFonts w:ascii="Times New Roman" w:hAnsi="Times New Roman" w:cs="Times New Roman"/>
-        </w:rPr>
-      </w:pPr>
-      <w:r>
-        <w:rPr>
-          <w:rFonts w:ascii="Times New Roman" w:hAnsi="Times New Roman" w:cs="Times New Roman"/>
-        </w:rPr>
-        <w:t>图</w:t>
-      </w:r>
-      <w:r>
-        <w:rPr>
-          <w:rFonts w:ascii="Times New Roman" w:hAnsi="Times New Roman" w:cs="Times New Roman"/>
-        </w:rPr>
-        <w:t>2</w:t>
-      </w:r>
-    </w:p>
-    <w:p>
-      <w:pPr>
-        <w:rPr>
-          <w:rFonts w:ascii="Times New Roman" w:hAnsi="Times New Roman" w:cs="Times New Roman"/>
-        </w:rPr>
-      </w:pPr>
-      <w:r>
-        <w:rPr>
-          <w:rFonts w:ascii="Times New Roman" w:hAnsi="Times New Roman" w:cs="Times New Roman"/>
-        </w:rPr>
-        <w:t>如图</w:t>
-      </w:r>
-      <w:r>
-        <w:rPr>
-          <w:rFonts w:ascii="Times New Roman" w:hAnsi="Times New Roman" w:cs="Times New Roman"/>
-        </w:rPr>
-        <w:t>2</w:t>
-      </w:r>
-      <w:r>
-        <w:rPr>
-          <w:rFonts w:ascii="Times New Roman" w:hAnsi="Times New Roman" w:cs="Times New Roman"/>
-        </w:rPr>
-        <w:t>，将</w:t>
-      </w:r>
-      <w:r>
-        <w:rPr>
-          <w:rFonts w:ascii="Times New Roman" w:hAnsi="Times New Roman" w:cs="Times New Roman"/>
-          <w:i/>
-        </w:rPr>
-        <w:t>R</w:t>
-      </w:r>
-      <w:r>
-        <w:rPr>
-          <w:rFonts w:ascii="Times New Roman" w:hAnsi="Times New Roman" w:cs="Times New Roman"/>
-          <w:i/>
-          <w:vertAlign w:val="subscript"/>
-        </w:rPr>
-        <w:t>L</w:t>
-      </w:r>
-      <w:r>
-        <w:rPr>
-          <w:rFonts w:ascii="Times New Roman" w:hAnsi="Times New Roman" w:cs="Times New Roman"/>
-        </w:rPr>
-        <w:t>短路，可联</w:t>
-      </w:r>
-      <w:proofErr w:type="gramStart"/>
-      <w:r>
-        <w:rPr>
-          <w:rFonts w:ascii="Times New Roman" w:hAnsi="Times New Roman" w:cs="Times New Roman"/>
-        </w:rPr>
-        <w:t>列如</w:t>
-      </w:r>
-      <w:proofErr w:type="gramEnd"/>
-      <w:r>
-        <w:rPr>
-          <w:rFonts w:ascii="Times New Roman" w:hAnsi="Times New Roman" w:cs="Times New Roman"/>
-        </w:rPr>
-        <w:t>下方程组：</w:t>
-      </w:r>
-    </w:p>
-    <w:p>
-      <w:pPr>
-        <w:jc w:val="center"/>
-        <w:rPr>
-          <w:rFonts w:ascii="Times New Roman" w:hAnsi="Times New Roman" w:cs="Times New Roman"/>
-        </w:rPr>
-      </w:pPr>
-      <w:r>
-        <w:rPr>
-          <w:rFonts w:ascii="Times New Roman" w:hAnsi="Times New Roman" w:cs="Times New Roman"/>
-          <w:position w:val="-74"/>
-        </w:rPr>
-        <w:object w:dxaOrig="1400" w:dyaOrig="1579">
-          <v:shape id="_x0000_i1032" type="#_x0000_t75" style="width:69.85pt;height:79pt" o:ole="">
-            <v:imagedata r:id="rId19" o:title=""/>
-          </v:shape>
-          <o:OLEObject Type="Embed" ProgID="Equation.DSMT4" ShapeID="_x0000_i1032" DrawAspect="Content" ObjectID="_1596180025" r:id="rId20"/>
-        </w:object>
-      </w:r>
-    </w:p>
-    <w:p>
-      <w:pPr>
-        <w:rPr>
-          <w:rFonts w:ascii="Times New Roman" w:hAnsi="Times New Roman" w:cs="Times New Roman"/>
-        </w:rPr>
-      </w:pPr>
-      <w:r>
-        <w:rPr>
-          <w:rFonts w:ascii="Times New Roman" w:hAnsi="Times New Roman" w:cs="Times New Roman"/>
-        </w:rPr>
-        <w:t>可推得：</w:t>
-      </w:r>
-    </w:p>
-    <w:p>
-      <w:pPr>
-        <w:jc w:val="center"/>
-        <w:rPr>
-          <w:rFonts w:ascii="Times New Roman" w:hAnsi="Times New Roman" w:cs="Times New Roman"/>
-        </w:rPr>
-      </w:pPr>
-      <w:r>
-        <w:rPr>
-          <w:rFonts w:ascii="Times New Roman" w:hAnsi="Times New Roman" w:cs="Times New Roman"/>
-          <w:position w:val="-10"/>
-        </w:rPr>
-        <w:object w:dxaOrig="680" w:dyaOrig="300">
-          <v:shape id="_x0000_i1033" type="#_x0000_t75" style="width:33.85pt;height:15.05pt" o:ole="">
-            <v:imagedata r:id="rId21" o:title=""/>
-          </v:shape>
-          <o:OLEObject Type="Embed" ProgID="Equation.DSMT4" ShapeID="_x0000_i1033" DrawAspect="Content" ObjectID="_1596180026" r:id="rId22"/>
-        </w:object>
-      </w:r>
-    </w:p>
-    <w:p>
-      <w:pPr>
-        <w:rPr>
-          <w:rFonts w:ascii="Times New Roman" w:hAnsi="Times New Roman" w:cs="Times New Roman"/>
-        </w:rPr>
-      </w:pPr>
-      <w:r>
-        <w:rPr>
-          <w:rFonts w:ascii="Times New Roman" w:hAnsi="Times New Roman" w:cs="Times New Roman"/>
-        </w:rPr>
-        <w:t>代入方程：</w:t>
-      </w:r>
-    </w:p>
-    <w:p>
-      <w:pPr>
-        <w:jc w:val="center"/>
-        <w:rPr>
-          <w:rFonts w:ascii="Times New Roman" w:hAnsi="Times New Roman" w:cs="Times New Roman"/>
-        </w:rPr>
-      </w:pPr>
-      <w:r>
-        <w:rPr>
-          <w:rFonts w:ascii="Times New Roman" w:hAnsi="Times New Roman" w:cs="Times New Roman"/>
-          <w:position w:val="-10"/>
-        </w:rPr>
-        <w:object w:dxaOrig="1219" w:dyaOrig="300">
-          <v:shape id="_x0000_i1034" type="#_x0000_t75" style="width:60.7pt;height:15.05pt" o:ole="">
-            <v:imagedata r:id="rId23" o:title=""/>
-          </v:shape>
-          <o:OLEObject Type="Embed" ProgID="Equation.DSMT4" ShapeID="_x0000_i1034" DrawAspect="Content" ObjectID="_1596180027" r:id="rId24"/>
-        </w:object>
-      </w:r>
-    </w:p>
-    <w:p>
-      <w:pPr>
-        <w:rPr>
-          <w:rFonts w:ascii="Times New Roman" w:hAnsi="Times New Roman" w:cs="Times New Roman"/>
-        </w:rPr>
-      </w:pPr>
-      <w:r>
-        <w:rPr>
-          <w:rFonts w:ascii="Times New Roman" w:hAnsi="Times New Roman" w:cs="Times New Roman"/>
-        </w:rPr>
-        <w:t>可得：</w:t>
-      </w:r>
-    </w:p>
-    <w:p>
-      <w:pPr>
-        <w:jc w:val="center"/>
-        <w:rPr>
-          <w:rFonts w:ascii="Times New Roman" w:hAnsi="Times New Roman" w:cs="Times New Roman"/>
-        </w:rPr>
-      </w:pPr>
-      <w:r>
-        <w:rPr>
-          <w:rFonts w:ascii="Times New Roman" w:hAnsi="Times New Roman" w:cs="Times New Roman"/>
-          <w:position w:val="-22"/>
-        </w:rPr>
-        <w:object w:dxaOrig="820" w:dyaOrig="560">
-          <v:shape id="_x0000_i1035" type="#_x0000_t75" style="width:40.85pt;height:27.95pt" o:ole="">
-            <v:imagedata r:id="rId25" o:title=""/>
-          </v:shape>
-          <o:OLEObject Type="Embed" ProgID="Equation.DSMT4" ShapeID="_x0000_i1035" DrawAspect="Content" ObjectID="_1596180028" r:id="rId26"/>
-        </w:object>
-      </w:r>
-    </w:p>
-    <w:p>
-      <w:pPr>
-        <w:rPr>
-          <w:rFonts w:ascii="Times New Roman" w:hAnsi="Times New Roman" w:cs="Times New Roman"/>
-        </w:rPr>
-      </w:pPr>
-      <w:r>
-        <w:rPr>
-          <w:rFonts w:ascii="Times New Roman" w:hAnsi="Times New Roman" w:cs="Times New Roman"/>
-        </w:rPr>
-        <w:t>所以：</w:t>
-      </w:r>
-    </w:p>
-    <w:p>
-      <w:pPr>
-        <w:jc w:val="center"/>
-        <w:rPr>
-          <w:rFonts w:ascii="Times New Roman" w:hAnsi="Times New Roman" w:cs="Times New Roman"/>
-        </w:rPr>
-      </w:pPr>
-      <w:r>
-        <w:rPr>
-          <w:rFonts w:ascii="Times New Roman" w:hAnsi="Times New Roman" w:cs="Times New Roman"/>
-          <w:position w:val="-22"/>
-        </w:rPr>
-        <w:object w:dxaOrig="780" w:dyaOrig="560">
-          <v:shape id="_x0000_i1036" type="#_x0000_t75" style="width:39.2pt;height:27.95pt" o:ole="">
-            <v:imagedata r:id="rId27" o:title=""/>
-          </v:shape>
-          <o:OLEObject Type="Embed" ProgID="Equation.DSMT4" ShapeID="_x0000_i1036" DrawAspect="Content" ObjectID="_1596180029" r:id="rId28"/>
-        </w:object>
-      </w:r>
-    </w:p>
-    <w:p>
-      <w:pPr>
-        <w:rPr>
-          <w:rFonts w:ascii="Times New Roman" w:hAnsi="Times New Roman" w:cs="Times New Roman"/>
-        </w:rPr>
-      </w:pPr>
-      <w:r>
-        <w:rPr>
-          <w:rFonts w:ascii="Times New Roman" w:hAnsi="Times New Roman" w:cs="Times New Roman"/>
-        </w:rPr>
-        <w:t>即</w:t>
-      </w:r>
-      <w:r>
-        <w:rPr>
-          <w:rFonts w:ascii="Times New Roman" w:hAnsi="Times New Roman" w:cs="Times New Roman"/>
-          <w:position w:val="-12"/>
-        </w:rPr>
-        <w:object w:dxaOrig="1620" w:dyaOrig="320">
-          <v:shape id="_x0000_i1037" type="#_x0000_t75" style="width:81.15pt;height:16.1pt" o:ole="">
-            <v:imagedata r:id="rId29" o:title=""/>
-          </v:shape>
-          <o:OLEObject Type="Embed" ProgID="Equation.DSMT4" ShapeID="_x0000_i1037" DrawAspect="Content" ObjectID="_1596180030" r:id="rId30"/>
-        </w:object>
-      </w:r>
-      <w:r>
-        <w:rPr>
-          <w:rFonts w:ascii="Times New Roman" w:hAnsi="Times New Roman" w:cs="Times New Roman"/>
-        </w:rPr>
-        <w:t>。</w:t>
-      </w:r>
-      <w:r>
-        <w:rPr>
-          <w:rFonts w:ascii="Times New Roman" w:hAnsi="Times New Roman" w:cs="Times New Roman"/>
-        </w:rPr>
-        <w:t>因此，戴维宁等效电路如下图所示：</w:t>
-      </w:r>
-    </w:p>
-    <w:p>
-      <w:pPr>
-        <w:jc w:val="center"/>
-        <w:rPr>
-          <w:rFonts w:ascii="Times New Roman" w:hAnsi="Times New Roman" w:cs="Times New Roman"/>
-        </w:rPr>
-      </w:pPr>
-      <w:r>
-        <w:rPr>
-          <w:rFonts w:ascii="Times New Roman" w:hAnsi="Times New Roman" w:cs="Times New Roman"/>
-        </w:rPr>
-        <w:object w:dxaOrig="1696" w:dyaOrig="1536">
-          <v:shape id="_x0000_i1038" type="#_x0000_t75" style="width:84.9pt;height:76.85pt" o:ole="">
-            <v:imagedata r:id="rId31" o:title=""/>
-          </v:shape>
-          <o:OLEObject Type="Embed" ProgID="Visio.Drawing.11" ShapeID="_x0000_i1038" DrawAspect="Content" ObjectID="_1596180031" r:id="rId32"/>
-        </w:object>
-      </w:r>
-    </w:p>
-    <w:p>
-      <w:pPr>
-        <w:ind w:firstLine="420"/>
-        <w:rPr>
-          <w:rFonts w:ascii="Times New Roman" w:hAnsi="Times New Roman" w:cs="Times New Roman" w:hint="eastAsia"/>
-        </w:rPr>
-      </w:pPr>
-      <w:r>
-        <w:rPr>
-          <w:rFonts w:ascii="Times New Roman" w:hAnsi="Times New Roman" w:cs="Times New Roman"/>
-        </w:rPr>
-        <w:t>（</w:t>
-      </w:r>
-      <w:r>
-        <w:rPr>
-          <w:rFonts w:ascii="Times New Roman" w:hAnsi="Times New Roman" w:cs="Times New Roman"/>
-        </w:rPr>
-        <w:t>2</w:t>
-      </w:r>
-      <w:r>
-        <w:rPr>
-          <w:rFonts w:ascii="Times New Roman" w:hAnsi="Times New Roman" w:cs="Times New Roman"/>
-        </w:rPr>
-        <w:t>）</w:t>
-      </w:r>
-      <w:r>
-        <w:rPr>
-          <w:rFonts w:ascii="Times New Roman" w:hAnsi="Times New Roman" w:cs="Times New Roman"/>
-        </w:rPr>
-        <w:t>由最大功率传输定理可知，当</w:t>
-      </w:r>
-      <w:r>
-        <w:rPr>
-          <w:rFonts w:ascii="Times New Roman" w:hAnsi="Times New Roman" w:cs="Times New Roman"/>
-          <w:position w:val="-12"/>
-        </w:rPr>
-        <w:object w:dxaOrig="1219" w:dyaOrig="320">
-          <v:shape id="_x0000_i1051" type="#_x0000_t75" style="width:60.7pt;height:16.1pt" o:ole="">
-            <v:imagedata r:id="rId33" o:title=""/>
-          </v:shape>
-          <o:OLEObject Type="Embed" ProgID="Equation.DSMT4" ShapeID="_x0000_i1051" DrawAspect="Content" ObjectID="_1596180032" r:id="rId34"/>
-        </w:object>
-      </w:r>
-      <w:r>
-        <w:rPr>
-          <w:rFonts w:ascii="Times New Roman" w:hAnsi="Times New Roman" w:cs="Times New Roman"/>
-        </w:rPr>
-        <w:t>时，输出功率最大，</w:t>
-      </w:r>
-    </w:p>
-    <w:p>
-      <w:pPr>
-        <w:ind w:firstLine="420"/>
-        <w:rPr>
-          <w:rFonts w:ascii="Times New Roman" w:hAnsi="Times New Roman" w:cs="Times New Roman" w:hint="eastAsia"/>
-        </w:rPr>
-      </w:pPr>
-      <w:r>
-        <w:rPr>
-          <w:rFonts w:ascii="Times New Roman" w:hAnsi="Times New Roman" w:cs="Times New Roman" w:hint="eastAsia"/>
-        </w:rPr>
-        <w:t>此时：</w:t>
-      </w:r>
-    </w:p>
-    <w:p>
-      <w:pPr>
-        <w:jc w:val="center"/>
-        <w:rPr>
-          <w:rFonts w:ascii="Times New Roman" w:hAnsi="Times New Roman" w:cs="Times New Roman"/>
-        </w:rPr>
-      </w:pPr>
-      <w:r>
-        <w:rPr>
-          <w:rFonts w:ascii="Times New Roman" w:hAnsi="Times New Roman" w:cs="Times New Roman"/>
-          <w:position w:val="-22"/>
-        </w:rPr>
-        <w:object w:dxaOrig="2220" w:dyaOrig="560">
-          <v:shape id="_x0000_i1052" type="#_x0000_t75" style="width:110.7pt;height:27.95pt" o:ole="">
-            <v:imagedata r:id="rId35" o:title=""/>
-          </v:shape>
-          <o:OLEObject Type="Embed" ProgID="Equation.DSMT4" ShapeID="_x0000_i1052" DrawAspect="Content" ObjectID="_1596180033" r:id="rId36"/>
-        </w:object>
+          <w:rFonts w:ascii="Times New Roman" w:hAnsi="Times New Roman" w:cs="Times New Roman" w:hint="eastAsia"/>
+        </w:rPr>
+      </w:pPr>
+      <w:r>
+        <w:rPr>
+          <w:rFonts w:ascii="Times New Roman" w:hAnsi="Times New Roman" w:cs="Times New Roman" w:hint="eastAsia"/>
+        </w:rPr>
+        <w:t>图三所示电路中，列出网孔电流方程。（</w:t>
+      </w:r>
+      <w:r>
+        <w:rPr>
+          <w:rFonts w:ascii="Times New Roman" w:hAnsi="Times New Roman" w:cs="Times New Roman" w:hint="eastAsia"/>
+        </w:rPr>
+        <w:t>7</w:t>
+      </w:r>
+      <w:r>
+        <w:rPr>
+          <w:rFonts w:ascii="Times New Roman" w:hAnsi="Times New Roman" w:cs="Times New Roman" w:hint="eastAsia"/>
+        </w:rPr>
+        <w:t>分）</w:t>
       </w:r>
     </w:p>
     <w:p>
@@ -1415,25 +1549,549 @@
         <w:pStyle w:val="a3"/>
         <w:numPr>
           <w:ilvl w:val="0"/>
-          <w:numId w:val="1"/>
+          <w:numId w:val="8"/>
         </w:numPr>
         <w:ind w:firstLineChars="0"/>
         <w:rPr>
-          <w:rFonts w:ascii="Times New Roman" w:hAnsi="Times New Roman" w:cs="Times New Roman"/>
-        </w:rPr>
-      </w:pPr>
+          <w:rFonts w:ascii="Times New Roman" w:hAnsi="Times New Roman" w:cs="Times New Roman" w:hint="eastAsia"/>
+        </w:rPr>
+      </w:pPr>
+      <w:r>
+        <w:rPr>
+          <w:rFonts w:ascii="Times New Roman" w:hAnsi="Times New Roman" w:cs="Times New Roman" w:hint="eastAsia"/>
+        </w:rPr>
+        <w:t>选取合适的树，并画出树，使得用回路电流法所列方程最为简单并且方程数目最少，并列出回路电流方程。（</w:t>
+      </w:r>
+      <w:r>
+        <w:rPr>
+          <w:rFonts w:ascii="Times New Roman" w:hAnsi="Times New Roman" w:cs="Times New Roman" w:hint="eastAsia"/>
+        </w:rPr>
+        <w:t>9</w:t>
+      </w:r>
+      <w:r>
+        <w:rPr>
+          <w:rFonts w:ascii="Times New Roman" w:hAnsi="Times New Roman" w:cs="Times New Roman" w:hint="eastAsia"/>
+        </w:rPr>
+        <w:t>分）</w:t>
+      </w:r>
+    </w:p>
+    <w:p>
+      <w:pPr>
+        <w:jc w:val="center"/>
+        <w:rPr>
+          <w:rFonts w:hint="eastAsia"/>
+        </w:rPr>
+      </w:pPr>
+      <w:r>
+        <w:object w:dxaOrig="2672" w:dyaOrig="3154">
+          <v:shape id="_x0000_i1052" type="#_x0000_t75" style="width:133.8pt;height:157.45pt" o:ole="">
+            <v:imagedata r:id="rId37" o:title=""/>
+          </v:shape>
+          <o:OLEObject Type="Embed" ProgID="Visio.Drawing.11" ShapeID="_x0000_i1052" DrawAspect="Content" ObjectID="_1596308265" r:id="rId38"/>
+        </w:object>
+      </w:r>
+    </w:p>
+    <w:p>
+      <w:pPr>
+        <w:jc w:val="center"/>
+        <w:rPr>
+          <w:rFonts w:ascii="Times New Roman" w:hAnsi="Times New Roman" w:cs="Times New Roman" w:hint="eastAsia"/>
+        </w:rPr>
+      </w:pPr>
+      <w:r>
+        <w:rPr>
+          <w:rFonts w:hint="eastAsia"/>
+        </w:rPr>
+        <w:t>图三</w:t>
+      </w:r>
+    </w:p>
+    <w:p>
+      <w:pPr>
+        <w:rPr>
+          <w:rFonts w:ascii="Times New Roman" w:hAnsi="Times New Roman" w:cs="Times New Roman" w:hint="eastAsia"/>
+          <w:b/>
+        </w:rPr>
+      </w:pPr>
+      <w:r>
+        <w:rPr>
+          <w:rFonts w:ascii="Times New Roman" w:hAnsi="Times New Roman" w:cs="Times New Roman" w:hint="eastAsia"/>
+          <w:b/>
+        </w:rPr>
+        <w:t>答：</w:t>
+      </w:r>
+    </w:p>
+    <w:p>
+      <w:pPr>
+        <w:pStyle w:val="a3"/>
+        <w:numPr>
+          <w:ilvl w:val="0"/>
+          <w:numId w:val="9"/>
+        </w:numPr>
+        <w:ind w:firstLineChars="0"/>
+        <w:rPr>
+          <w:rFonts w:ascii="Times New Roman" w:hAnsi="Times New Roman" w:cs="Times New Roman" w:hint="eastAsia"/>
+        </w:rPr>
+      </w:pPr>
+      <w:r>
+        <w:rPr>
+          <w:rFonts w:ascii="Times New Roman" w:hAnsi="Times New Roman" w:cs="Times New Roman" w:hint="eastAsia"/>
+        </w:rPr>
+        <w:t>设</w:t>
+      </w:r>
+      <w:r>
+        <w:rPr>
+          <w:rFonts w:ascii="Times New Roman" w:hAnsi="Times New Roman" w:cs="Times New Roman" w:hint="eastAsia"/>
+          <w:i/>
+        </w:rPr>
+        <w:t>I</w:t>
+      </w:r>
+      <w:r>
+        <w:rPr>
+          <w:rFonts w:ascii="Times New Roman" w:hAnsi="Times New Roman" w:cs="Times New Roman" w:hint="eastAsia"/>
+          <w:i/>
+          <w:vertAlign w:val="subscript"/>
+        </w:rPr>
+        <w:t>s</w:t>
+      </w:r>
+      <w:r>
+        <w:rPr>
+          <w:rFonts w:ascii="Times New Roman" w:hAnsi="Times New Roman" w:cs="Times New Roman" w:hint="eastAsia"/>
+        </w:rPr>
+        <w:t>两端电压为</w:t>
+      </w:r>
+      <w:r>
+        <w:rPr>
+          <w:rFonts w:ascii="Times New Roman" w:hAnsi="Times New Roman" w:cs="Times New Roman" w:hint="eastAsia"/>
+          <w:i/>
+        </w:rPr>
+        <w:t>U</w:t>
+      </w:r>
+      <w:r>
+        <w:rPr>
+          <w:rFonts w:ascii="Times New Roman" w:hAnsi="Times New Roman" w:cs="Times New Roman" w:hint="eastAsia"/>
+          <w:i/>
+          <w:vertAlign w:val="subscript"/>
+        </w:rPr>
+        <w:t>s</w:t>
+      </w:r>
+      <w:r>
+        <w:rPr>
+          <w:rFonts w:ascii="Times New Roman" w:hAnsi="Times New Roman" w:cs="Times New Roman" w:hint="eastAsia"/>
+        </w:rPr>
+        <w:t>，受控电流源两端电压为</w:t>
+      </w:r>
+      <w:r>
+        <w:rPr>
+          <w:rFonts w:ascii="Times New Roman" w:hAnsi="Times New Roman" w:cs="Times New Roman" w:hint="eastAsia"/>
+          <w:i/>
+        </w:rPr>
+        <w:t>U</w:t>
+      </w:r>
+      <w:r>
+        <w:rPr>
+          <w:rFonts w:ascii="Times New Roman" w:hAnsi="Times New Roman" w:cs="Times New Roman" w:hint="eastAsia"/>
+          <w:vertAlign w:val="subscript"/>
+        </w:rPr>
+        <w:t>2</w:t>
+      </w:r>
+      <w:r>
+        <w:rPr>
+          <w:rFonts w:ascii="Times New Roman" w:hAnsi="Times New Roman" w:cs="Times New Roman" w:hint="eastAsia"/>
+        </w:rPr>
+        <w:t>。方向如下图所示</w:t>
+      </w:r>
+      <w:r>
+        <w:rPr>
+          <w:rFonts w:ascii="Times New Roman" w:hAnsi="Times New Roman" w:cs="Times New Roman" w:hint="eastAsia"/>
+        </w:rPr>
+        <w:t>：</w:t>
+      </w:r>
+    </w:p>
+    <w:p>
+      <w:pPr>
+        <w:jc w:val="center"/>
+        <w:rPr>
+          <w:rFonts w:hint="eastAsia"/>
+        </w:rPr>
+      </w:pPr>
+      <w:r>
+        <w:object w:dxaOrig="2672" w:dyaOrig="3154">
+          <v:shape id="_x0000_i1053" type="#_x0000_t75" style="width:133.8pt;height:157.45pt" o:ole="">
+            <v:imagedata r:id="rId39" o:title=""/>
+          </v:shape>
+          <o:OLEObject Type="Embed" ProgID="Visio.Drawing.11" ShapeID="_x0000_i1053" DrawAspect="Content" ObjectID="_1596308266" r:id="rId40"/>
+        </w:object>
+      </w:r>
+    </w:p>
+    <w:p>
+      <w:pPr>
+        <w:rPr>
+          <w:rFonts w:ascii="Times New Roman" w:hAnsi="Times New Roman" w:cs="Times New Roman" w:hint="eastAsia"/>
+        </w:rPr>
+      </w:pPr>
+      <w:r>
+        <w:rPr>
+          <w:rFonts w:ascii="Times New Roman" w:hAnsi="Times New Roman" w:cs="Times New Roman" w:hint="eastAsia"/>
+        </w:rPr>
+        <w:t>可得方程组为：</w:t>
+      </w:r>
+    </w:p>
+    <w:p>
+      <w:pPr>
+        <w:jc w:val="center"/>
+        <w:rPr>
+          <w:rFonts w:ascii="Times New Roman" w:hAnsi="Times New Roman" w:cs="Times New Roman" w:hint="eastAsia"/>
+        </w:rPr>
+      </w:pPr>
+      <w:r>
+        <w:rPr>
+          <w:rFonts w:ascii="Times New Roman" w:hAnsi="Times New Roman" w:cs="Times New Roman"/>
+          <w:position w:val="-58"/>
+        </w:rPr>
+        <w:object w:dxaOrig="2799" w:dyaOrig="1260">
+          <v:shape id="_x0000_i1054" type="#_x0000_t75" style="width:139.7pt;height:62.85pt" o:ole="">
+            <v:imagedata r:id="rId41" o:title=""/>
+          </v:shape>
+          <o:OLEObject Type="Embed" ProgID="Equation.DSMT4" ShapeID="_x0000_i1054" DrawAspect="Content" ObjectID="_1596308267" r:id="rId42"/>
+        </w:object>
+      </w:r>
+    </w:p>
+    <w:p>
+      <w:pPr>
+        <w:rPr>
+          <w:rFonts w:ascii="Times New Roman" w:hAnsi="Times New Roman" w:cs="Times New Roman" w:hint="eastAsia"/>
+        </w:rPr>
+      </w:pPr>
+      <w:r>
+        <w:rPr>
+          <w:rFonts w:ascii="Times New Roman" w:hAnsi="Times New Roman" w:cs="Times New Roman" w:hint="eastAsia"/>
+        </w:rPr>
+        <w:lastRenderedPageBreak/>
+        <w:t>另外四个辅助方程为：</w:t>
+      </w:r>
+    </w:p>
+    <w:p>
+      <w:pPr>
+        <w:jc w:val="center"/>
+        <w:rPr>
+          <w:rFonts w:ascii="Times New Roman" w:hAnsi="Times New Roman" w:cs="Times New Roman" w:hint="eastAsia"/>
+        </w:rPr>
+      </w:pPr>
+      <w:r>
+        <w:rPr>
+          <w:rFonts w:ascii="Times New Roman" w:hAnsi="Times New Roman" w:cs="Times New Roman"/>
+          <w:position w:val="-58"/>
+        </w:rPr>
+        <w:object w:dxaOrig="1160" w:dyaOrig="1260">
+          <v:shape id="_x0000_i1055" type="#_x0000_t75" style="width:58.05pt;height:62.85pt" o:ole="">
+            <v:imagedata r:id="rId43" o:title=""/>
+          </v:shape>
+          <o:OLEObject Type="Embed" ProgID="Equation.DSMT4" ShapeID="_x0000_i1055" DrawAspect="Content" ObjectID="_1596308268" r:id="rId44"/>
+        </w:object>
+      </w:r>
+    </w:p>
+    <w:p>
+      <w:pPr>
+        <w:pStyle w:val="a3"/>
+        <w:numPr>
+          <w:ilvl w:val="0"/>
+          <w:numId w:val="9"/>
+        </w:numPr>
+        <w:ind w:firstLineChars="0"/>
+        <w:rPr>
+          <w:rFonts w:ascii="Times New Roman" w:hAnsi="Times New Roman" w:cs="Times New Roman" w:hint="eastAsia"/>
+        </w:rPr>
+      </w:pPr>
+      <w:r>
+        <w:rPr>
+          <w:rFonts w:ascii="Times New Roman" w:hAnsi="Times New Roman" w:cs="Times New Roman" w:hint="eastAsia"/>
+        </w:rPr>
+        <w:t>把无伴电流源与无伴受控电流源当作连枝，选取树枝</w:t>
+      </w:r>
+      <w:r>
+        <w:rPr>
+          <w:rFonts w:ascii="Times New Roman" w:hAnsi="Times New Roman" w:cs="Times New Roman" w:hint="eastAsia"/>
+        </w:rPr>
+        <w:t>、连枝</w:t>
+      </w:r>
+      <w:r>
+        <w:rPr>
+          <w:rFonts w:ascii="Times New Roman" w:hAnsi="Times New Roman" w:cs="Times New Roman" w:hint="eastAsia"/>
+        </w:rPr>
+        <w:t>如下图</w:t>
+      </w:r>
+      <w:r>
+        <w:rPr>
+          <w:rFonts w:ascii="Times New Roman" w:hAnsi="Times New Roman" w:cs="Times New Roman" w:hint="eastAsia"/>
+        </w:rPr>
+        <w:t>（实线树枝，虚线连枝）</w:t>
+      </w:r>
+      <w:r>
+        <w:rPr>
+          <w:rFonts w:ascii="Times New Roman" w:hAnsi="Times New Roman" w:cs="Times New Roman" w:hint="eastAsia"/>
+        </w:rPr>
+        <w:t>。</w:t>
+      </w:r>
+    </w:p>
+    <w:p>
+      <w:pPr>
+        <w:pStyle w:val="a3"/>
+        <w:ind w:left="720" w:firstLineChars="0" w:firstLine="0"/>
+        <w:jc w:val="center"/>
+        <w:rPr>
+          <w:rFonts w:hint="eastAsia"/>
+        </w:rPr>
+      </w:pPr>
+      <w:r>
+        <w:object w:dxaOrig="3226" w:dyaOrig="3076">
+          <v:shape id="_x0000_i1056" type="#_x0000_t75" style="width:161.2pt;height:153.65pt" o:ole="">
+            <v:imagedata r:id="rId45" o:title=""/>
+          </v:shape>
+          <o:OLEObject Type="Embed" ProgID="Visio.Drawing.11" ShapeID="_x0000_i1056" DrawAspect="Content" ObjectID="_1596308269" r:id="rId46"/>
+        </w:object>
+      </w:r>
+    </w:p>
+    <w:p>
+      <w:pPr>
+        <w:rPr>
+          <w:rFonts w:hint="eastAsia"/>
+        </w:rPr>
+      </w:pPr>
+      <w:r>
+        <w:rPr>
+          <w:rFonts w:hint="eastAsia"/>
+        </w:rPr>
+        <w:t>按照上述方法可联立以下方程组：</w:t>
+      </w:r>
+    </w:p>
+    <w:p>
+      <w:pPr>
+        <w:pStyle w:val="a3"/>
+        <w:ind w:left="720" w:firstLineChars="0" w:firstLine="0"/>
+        <w:jc w:val="center"/>
+        <w:rPr>
+          <w:rFonts w:ascii="Times New Roman" w:hAnsi="Times New Roman" w:cs="Times New Roman" w:hint="eastAsia"/>
+        </w:rPr>
+      </w:pPr>
+      <w:r>
+        <w:rPr>
+          <w:position w:val="-88"/>
+        </w:rPr>
+        <w:object w:dxaOrig="3620" w:dyaOrig="1860">
+          <v:shape id="_x0000_i1057" type="#_x0000_t75" style="width:181.05pt;height:92.95pt" o:ole="">
+            <v:imagedata r:id="rId47" o:title=""/>
+          </v:shape>
+          <o:OLEObject Type="Embed" ProgID="Equation.DSMT4" ShapeID="_x0000_i1057" DrawAspect="Content" ObjectID="_1596308270" r:id="rId48"/>
+        </w:object>
+      </w:r>
+      <w:r>
+        <w:t xml:space="preserve"> </w:t>
+      </w:r>
+    </w:p>
+    <w:p>
+      <w:pPr>
+        <w:rPr>
+          <w:rFonts w:ascii="Times New Roman" w:hAnsi="Times New Roman" w:cs="Times New Roman" w:hint="eastAsia"/>
+        </w:rPr>
+      </w:pPr>
+      <w:r>
+        <w:rPr>
+          <w:rFonts w:ascii="Times New Roman" w:hAnsi="Times New Roman" w:cs="Times New Roman" w:hint="eastAsia"/>
+        </w:rPr>
+        <w:t>四</w:t>
+      </w:r>
+      <w:r>
+        <w:rPr>
+          <w:rFonts w:ascii="Times New Roman" w:hAnsi="Times New Roman" w:cs="Times New Roman" w:hint="eastAsia"/>
+        </w:rPr>
+        <w:t>.</w:t>
+      </w:r>
+      <w:r>
+        <w:rPr>
+          <w:rFonts w:ascii="Times New Roman" w:hAnsi="Times New Roman" w:cs="Times New Roman" w:hint="eastAsia"/>
+        </w:rPr>
+        <w:t>列出如图四所示电路的结点电压方程。设该电路的角频率为</w:t>
+      </w:r>
+      <w:r>
+        <w:rPr>
+          <w:rFonts w:ascii="Times New Roman" w:hAnsi="Times New Roman" w:cs="Times New Roman"/>
+          <w:position w:val="-6"/>
+        </w:rPr>
+        <w:object w:dxaOrig="220" w:dyaOrig="200">
+          <v:shape id="_x0000_i1058" type="#_x0000_t75" style="width:10.75pt;height:10.2pt" o:ole="">
+            <v:imagedata r:id="rId49" o:title=""/>
+          </v:shape>
+          <o:OLEObject Type="Embed" ProgID="Equation.DSMT4" ShapeID="_x0000_i1058" DrawAspect="Content" ObjectID="_1596308271" r:id="rId50"/>
+        </w:object>
+      </w:r>
+      <w:r>
+        <w:rPr>
+          <w:rFonts w:ascii="Times New Roman" w:hAnsi="Times New Roman" w:cs="Times New Roman"/>
+        </w:rPr>
+        <w:t xml:space="preserve"> </w:t>
+      </w:r>
+      <w:r>
+        <w:rPr>
+          <w:rFonts w:ascii="Times New Roman" w:hAnsi="Times New Roman" w:cs="Times New Roman" w:hint="eastAsia"/>
+        </w:rPr>
+        <w:t>。（</w:t>
+      </w:r>
+      <w:r>
+        <w:rPr>
+          <w:rFonts w:ascii="Times New Roman" w:hAnsi="Times New Roman" w:cs="Times New Roman" w:hint="eastAsia"/>
+        </w:rPr>
+        <w:t>10</w:t>
+      </w:r>
+      <w:r>
+        <w:rPr>
+          <w:rFonts w:ascii="Times New Roman" w:hAnsi="Times New Roman" w:cs="Times New Roman" w:hint="eastAsia"/>
+        </w:rPr>
+        <w:t>分）</w:t>
+      </w:r>
+    </w:p>
+    <w:p>
+      <w:pPr>
+        <w:jc w:val="center"/>
+        <w:rPr>
+          <w:rFonts w:hint="eastAsia"/>
+        </w:rPr>
+      </w:pPr>
+      <w:r>
+        <w:object w:dxaOrig="4467" w:dyaOrig="2615">
+          <v:shape id="_x0000_i1059" type="#_x0000_t75" style="width:223.5pt;height:130.55pt" o:ole="">
+            <v:imagedata r:id="rId51" o:title=""/>
+          </v:shape>
+          <o:OLEObject Type="Embed" ProgID="Visio.Drawing.11" ShapeID="_x0000_i1059" DrawAspect="Content" ObjectID="_1596308272" r:id="rId52"/>
+        </w:object>
+      </w:r>
+    </w:p>
+    <w:p>
+      <w:pPr>
+        <w:jc w:val="center"/>
+        <w:rPr>
+          <w:rFonts w:ascii="Times New Roman" w:hAnsi="Times New Roman" w:cs="Times New Roman" w:hint="eastAsia"/>
+        </w:rPr>
+      </w:pPr>
+      <w:r>
+        <w:rPr>
+          <w:rFonts w:hint="eastAsia"/>
+        </w:rPr>
+        <w:t>图四</w:t>
+      </w:r>
+    </w:p>
+    <w:p>
+      <w:pPr>
+        <w:rPr>
+          <w:rFonts w:ascii="Times New Roman" w:hAnsi="Times New Roman" w:cs="Times New Roman" w:hint="eastAsia"/>
+          <w:b/>
+        </w:rPr>
+      </w:pPr>
+      <w:r>
+        <w:rPr>
+          <w:rFonts w:ascii="Times New Roman" w:hAnsi="Times New Roman" w:cs="Times New Roman" w:hint="eastAsia"/>
+          <w:b/>
+        </w:rPr>
+        <w:t>答：</w:t>
+      </w:r>
+    </w:p>
+    <w:p>
+      <w:pPr>
+        <w:rPr>
+          <w:rFonts w:ascii="Times New Roman" w:hAnsi="Times New Roman" w:cs="Times New Roman" w:hint="eastAsia"/>
+        </w:rPr>
+      </w:pPr>
+      <w:r>
+        <w:rPr>
+          <w:rFonts w:ascii="Times New Roman" w:hAnsi="Times New Roman" w:cs="Times New Roman" w:hint="eastAsia"/>
+        </w:rPr>
+        <w:t>由运算放大器的</w:t>
+      </w:r>
+      <w:proofErr w:type="gramStart"/>
+      <w:r>
+        <w:rPr>
+          <w:rFonts w:ascii="Times New Roman" w:hAnsi="Times New Roman" w:cs="Times New Roman" w:hint="eastAsia"/>
+        </w:rPr>
+        <w:t>虚短虚断</w:t>
+      </w:r>
+      <w:proofErr w:type="gramEnd"/>
+      <w:r>
+        <w:rPr>
+          <w:rFonts w:ascii="Times New Roman" w:hAnsi="Times New Roman" w:cs="Times New Roman" w:hint="eastAsia"/>
+        </w:rPr>
+        <w:t>的概念可列出以下方程组：</w:t>
+      </w:r>
+    </w:p>
+    <w:p>
+      <w:pPr>
+        <w:jc w:val="center"/>
+        <w:rPr>
+          <w:rFonts w:ascii="Times New Roman" w:hAnsi="Times New Roman" w:cs="Times New Roman" w:hint="eastAsia"/>
+        </w:rPr>
+      </w:pPr>
+      <w:r>
+        <w:rPr>
+          <w:rFonts w:ascii="Times New Roman" w:hAnsi="Times New Roman" w:cs="Times New Roman"/>
+          <w:position w:val="-86"/>
+        </w:rPr>
+        <w:object w:dxaOrig="4599" w:dyaOrig="1820">
+          <v:shape id="_x0000_i1062" type="#_x0000_t75" style="width:229.95pt;height:90.8pt" o:ole="">
+            <v:imagedata r:id="rId53" o:title=""/>
+          </v:shape>
+          <o:OLEObject Type="Embed" ProgID="Equation.DSMT4" ShapeID="_x0000_i1062" DrawAspect="Content" ObjectID="_1596308273" r:id="rId54"/>
+        </w:object>
+      </w:r>
+    </w:p>
+    <w:p>
+      <w:pPr>
+        <w:rPr>
+          <w:rFonts w:ascii="Times New Roman" w:hAnsi="Times New Roman" w:cs="Times New Roman" w:hint="eastAsia"/>
+        </w:rPr>
+      </w:pPr>
+      <w:r>
+        <w:rPr>
+          <w:rFonts w:ascii="Times New Roman" w:hAnsi="Times New Roman" w:cs="Times New Roman" w:hint="eastAsia"/>
+        </w:rPr>
+        <w:lastRenderedPageBreak/>
+        <w:t>另外可列辅助方程：</w:t>
+      </w:r>
+    </w:p>
+    <w:p>
+      <w:pPr>
+        <w:jc w:val="center"/>
+        <w:rPr>
+          <w:rFonts w:ascii="Times New Roman" w:hAnsi="Times New Roman" w:cs="Times New Roman" w:hint="eastAsia"/>
+        </w:rPr>
+      </w:pPr>
+      <w:r>
+        <w:rPr>
+          <w:rFonts w:ascii="Times New Roman" w:hAnsi="Times New Roman" w:cs="Times New Roman"/>
+          <w:position w:val="-76"/>
+        </w:rPr>
+        <w:object w:dxaOrig="1240" w:dyaOrig="1620">
+          <v:shape id="_x0000_i1061" type="#_x0000_t75" style="width:61.8pt;height:81.15pt" o:ole="">
+            <v:imagedata r:id="rId55" o:title=""/>
+          </v:shape>
+          <o:OLEObject Type="Embed" ProgID="Equation.DSMT4" ShapeID="_x0000_i1061" DrawAspect="Content" ObjectID="_1596308274" r:id="rId56"/>
+        </w:object>
+      </w:r>
+    </w:p>
+    <w:p>
+      <w:pPr>
+        <w:rPr>
+          <w:rFonts w:ascii="Times New Roman" w:hAnsi="Times New Roman" w:cs="Times New Roman"/>
+        </w:rPr>
+      </w:pPr>
+      <w:r>
+        <w:rPr>
+          <w:rFonts w:ascii="Times New Roman" w:hAnsi="Times New Roman" w:cs="Times New Roman" w:hint="eastAsia"/>
+        </w:rPr>
+        <w:t>五．</w:t>
+      </w:r>
       <w:bookmarkStart w:id="0" w:name="_GoBack"/>
       <w:bookmarkEnd w:id="0"/>
     </w:p>
     <w:p>
       <w:pPr>
-        <w:rPr>
-          <w:rFonts w:ascii="Times New Roman" w:hAnsi="Times New Roman" w:cs="Times New Roman"/>
-        </w:rPr>
-      </w:pPr>
-    </w:p>
-    <w:p>
-      <w:pPr>
         <w:pStyle w:val="a3"/>
         <w:ind w:left="1140" w:firstLineChars="0" w:firstLine="0"/>
         <w:rPr>
@@ -1446,10 +2104,10 @@
           <w:position w:val="-6"/>
         </w:rPr>
         <w:object w:dxaOrig="340" w:dyaOrig="240">
-          <v:shape id="_x0000_i1039" type="#_x0000_t75" style="width:17.75pt;height:11.8pt" o:ole="">
-            <v:imagedata r:id="rId37" o:title=""/>
+          <v:shape id="_x0000_i1040" type="#_x0000_t75" style="width:17.75pt;height:11.8pt" o:ole="">
+            <v:imagedata r:id="rId57" o:title=""/>
           </v:shape>
-          <o:OLEObject Type="Embed" ProgID="Equation.DSMT4" ShapeID="_x0000_i1039" DrawAspect="Content" ObjectID="_1596180034" r:id="rId38"/>
+          <o:OLEObject Type="Embed" ProgID="Equation.DSMT4" ShapeID="_x0000_i1040" DrawAspect="Content" ObjectID="_1596308275" r:id="rId58"/>
         </w:object>
       </w:r>
       <w:r>
@@ -1464,10 +2122,10 @@
           <w:position w:val="-4"/>
         </w:rPr>
         <w:object w:dxaOrig="340" w:dyaOrig="220">
-          <v:shape id="_x0000_i1040" type="#_x0000_t75" style="width:17.75pt;height:10.75pt" o:ole="">
-            <v:imagedata r:id="rId39" o:title=""/>
+          <v:shape id="_x0000_i1041" type="#_x0000_t75" style="width:17.75pt;height:10.75pt" o:ole="">
+            <v:imagedata r:id="rId59" o:title=""/>
           </v:shape>
-          <o:OLEObject Type="Embed" ProgID="Equation.DSMT4" ShapeID="_x0000_i1040" DrawAspect="Content" ObjectID="_1596180035" r:id="rId40"/>
+          <o:OLEObject Type="Embed" ProgID="Equation.DSMT4" ShapeID="_x0000_i1041" DrawAspect="Content" ObjectID="_1596308276" r:id="rId60"/>
         </w:object>
       </w:r>
       <w:r>
@@ -1482,10 +2140,10 @@
           <w:position w:val="-4"/>
         </w:rPr>
         <w:object w:dxaOrig="300" w:dyaOrig="220">
-          <v:shape id="_x0000_i1041" type="#_x0000_t75" style="width:15.05pt;height:10.75pt" o:ole="">
-            <v:imagedata r:id="rId41" o:title=""/>
+          <v:shape id="_x0000_i1042" type="#_x0000_t75" style="width:15.05pt;height:10.75pt" o:ole="">
+            <v:imagedata r:id="rId61" o:title=""/>
           </v:shape>
-          <o:OLEObject Type="Embed" ProgID="Equation.DSMT4" ShapeID="_x0000_i1041" DrawAspect="Content" ObjectID="_1596180036" r:id="rId42"/>
+          <o:OLEObject Type="Embed" ProgID="Equation.DSMT4" ShapeID="_x0000_i1042" DrawAspect="Content" ObjectID="_1596308277" r:id="rId62"/>
         </w:object>
       </w:r>
       <w:r>
@@ -1500,10 +2158,10 @@
           <w:position w:val="-6"/>
         </w:rPr>
         <w:object w:dxaOrig="240" w:dyaOrig="240">
-          <v:shape id="_x0000_i1042" type="#_x0000_t75" style="width:11.8pt;height:11.8pt" o:ole="">
-            <v:imagedata r:id="rId43" o:title=""/>
+          <v:shape id="_x0000_i1043" type="#_x0000_t75" style="width:11.8pt;height:11.8pt" o:ole="">
+            <v:imagedata r:id="rId63" o:title=""/>
           </v:shape>
-          <o:OLEObject Type="Embed" ProgID="Equation.DSMT4" ShapeID="_x0000_i1042" DrawAspect="Content" ObjectID="_1596180037" r:id="rId44"/>
+          <o:OLEObject Type="Embed" ProgID="Equation.DSMT4" ShapeID="_x0000_i1043" DrawAspect="Content" ObjectID="_1596308278" r:id="rId64"/>
         </w:object>
       </w:r>
       <w:r>
@@ -1518,10 +2176,10 @@
           <w:position w:val="-10"/>
         </w:rPr>
         <w:object w:dxaOrig="279" w:dyaOrig="300">
-          <v:shape id="_x0000_i1043" type="#_x0000_t75" style="width:13.95pt;height:15.05pt" o:ole="">
+          <v:shape id="_x0000_i1044" type="#_x0000_t75" style="width:13.95pt;height:15.05pt" o:ole="">
             <v:imagedata r:id="rId6" o:title=""/>
           </v:shape>
-          <o:OLEObject Type="Embed" ProgID="Equation.DSMT4" ShapeID="_x0000_i1043" DrawAspect="Content" ObjectID="_1596180038" r:id="rId45"/>
+          <o:OLEObject Type="Embed" ProgID="Equation.DSMT4" ShapeID="_x0000_i1044" DrawAspect="Content" ObjectID="_1596308279" r:id="rId65"/>
         </w:object>
       </w:r>
       <w:r>
@@ -1757,10 +2415,10 @@
           <w:position w:val="-12"/>
         </w:rPr>
         <w:object w:dxaOrig="1320" w:dyaOrig="340">
-          <v:shape id="_x0000_i1044" type="#_x0000_t75" style="width:66.1pt;height:17.75pt" o:ole="">
-            <v:imagedata r:id="rId46" o:title=""/>
+          <v:shape id="_x0000_i1045" type="#_x0000_t75" style="width:66.1pt;height:17.75pt" o:ole="">
+            <v:imagedata r:id="rId66" o:title=""/>
           </v:shape>
-          <o:OLEObject Type="Embed" ProgID="Equation.DSMT4" ShapeID="_x0000_i1044" DrawAspect="Content" ObjectID="_1596180039" r:id="rId47"/>
+          <o:OLEObject Type="Embed" ProgID="Equation.DSMT4" ShapeID="_x0000_i1045" DrawAspect="Content" ObjectID="_1596308280" r:id="rId67"/>
         </w:object>
       </w:r>
       <w:r>
@@ -2060,10 +2718,10 @@
           <w:position w:val="-10"/>
         </w:rPr>
         <w:object w:dxaOrig="1219" w:dyaOrig="300">
-          <v:shape id="_x0000_i1045" type="#_x0000_t75" style="width:61.25pt;height:15.05pt" o:ole="">
-            <v:imagedata r:id="rId48" o:title=""/>
+          <v:shape id="_x0000_i1046" type="#_x0000_t75" style="width:61.25pt;height:15.05pt" o:ole="">
+            <v:imagedata r:id="rId68" o:title=""/>
           </v:shape>
-          <o:OLEObject Type="Embed" ProgID="Equation.DSMT4" ShapeID="_x0000_i1045" DrawAspect="Content" ObjectID="_1596180040" r:id="rId49"/>
+          <o:OLEObject Type="Embed" ProgID="Equation.DSMT4" ShapeID="_x0000_i1046" DrawAspect="Content" ObjectID="_1596308281" r:id="rId69"/>
         </w:object>
       </w:r>
       <w:r>
@@ -2118,10 +2776,10 @@
           <w:position w:val="-10"/>
         </w:rPr>
         <w:object w:dxaOrig="1120" w:dyaOrig="300">
-          <v:shape id="_x0000_i1046" type="#_x0000_t75" style="width:55.9pt;height:15.05pt" o:ole="">
-            <v:imagedata r:id="rId50" o:title=""/>
+          <v:shape id="_x0000_i1047" type="#_x0000_t75" style="width:55.9pt;height:15.05pt" o:ole="">
+            <v:imagedata r:id="rId70" o:title=""/>
           </v:shape>
-          <o:OLEObject Type="Embed" ProgID="Equation.DSMT4" ShapeID="_x0000_i1046" DrawAspect="Content" ObjectID="_1596180041" r:id="rId51"/>
+          <o:OLEObject Type="Embed" ProgID="Equation.DSMT4" ShapeID="_x0000_i1047" DrawAspect="Content" ObjectID="_1596308282" r:id="rId71"/>
         </w:object>
       </w:r>
       <w:r>
@@ -2199,10 +2857,10 @@
           <w:position w:val="-10"/>
         </w:rPr>
         <w:object w:dxaOrig="1100" w:dyaOrig="300">
-          <v:shape id="_x0000_i1047" type="#_x0000_t75" style="width:54.25pt;height:15.05pt" o:ole="">
-            <v:imagedata r:id="rId52" o:title=""/>
+          <v:shape id="_x0000_i1048" type="#_x0000_t75" style="width:54.25pt;height:15.05pt" o:ole="">
+            <v:imagedata r:id="rId72" o:title=""/>
           </v:shape>
-          <o:OLEObject Type="Embed" ProgID="Equation.DSMT4" ShapeID="_x0000_i1047" DrawAspect="Content" ObjectID="_1596180042" r:id="rId53"/>
+          <o:OLEObject Type="Embed" ProgID="Equation.DSMT4" ShapeID="_x0000_i1048" DrawAspect="Content" ObjectID="_1596308283" r:id="rId73"/>
         </w:object>
       </w:r>
       <w:r>
@@ -2262,10 +2920,10 @@
           <w:position w:val="-10"/>
         </w:rPr>
         <w:object w:dxaOrig="1219" w:dyaOrig="300">
-          <v:shape id="_x0000_i1048" type="#_x0000_t75" style="width:61.25pt;height:15.05pt" o:ole="">
-            <v:imagedata r:id="rId48" o:title=""/>
+          <v:shape id="_x0000_i1049" type="#_x0000_t75" style="width:61.25pt;height:15.05pt" o:ole="">
+            <v:imagedata r:id="rId68" o:title=""/>
           </v:shape>
-          <o:OLEObject Type="Embed" ProgID="Equation.DSMT4" ShapeID="_x0000_i1048" DrawAspect="Content" ObjectID="_1596180043" r:id="rId54"/>
+          <o:OLEObject Type="Embed" ProgID="Equation.DSMT4" ShapeID="_x0000_i1049" DrawAspect="Content" ObjectID="_1596308284" r:id="rId74"/>
         </w:object>
       </w:r>
       <w:r>
@@ -2280,10 +2938,10 @@
           <w:position w:val="-10"/>
         </w:rPr>
         <w:object w:dxaOrig="1120" w:dyaOrig="300">
-          <v:shape id="_x0000_i1049" type="#_x0000_t75" style="width:55.9pt;height:15.05pt" o:ole="">
-            <v:imagedata r:id="rId50" o:title=""/>
+          <v:shape id="_x0000_i1050" type="#_x0000_t75" style="width:55.9pt;height:15.05pt" o:ole="">
+            <v:imagedata r:id="rId70" o:title=""/>
           </v:shape>
-          <o:OLEObject Type="Embed" ProgID="Equation.DSMT4" ShapeID="_x0000_i1049" DrawAspect="Content" ObjectID="_1596180044" r:id="rId55"/>
+          <o:OLEObject Type="Embed" ProgID="Equation.DSMT4" ShapeID="_x0000_i1050" DrawAspect="Content" ObjectID="_1596308285" r:id="rId75"/>
         </w:object>
       </w:r>
       <w:r>
@@ -2298,10 +2956,10 @@
           <w:position w:val="-10"/>
         </w:rPr>
         <w:object w:dxaOrig="1140" w:dyaOrig="300">
-          <v:shape id="_x0000_i1050" type="#_x0000_t75" style="width:56.95pt;height:15.05pt" o:ole="">
-            <v:imagedata r:id="rId56" o:title=""/>
+          <v:shape id="_x0000_i1051" type="#_x0000_t75" style="width:56.95pt;height:15.05pt" o:ole="">
+            <v:imagedata r:id="rId76" o:title=""/>
           </v:shape>
-          <o:OLEObject Type="Embed" ProgID="Equation.DSMT4" ShapeID="_x0000_i1050" DrawAspect="Content" ObjectID="_1596180045" r:id="rId57"/>
+          <o:OLEObject Type="Embed" ProgID="Equation.DSMT4" ShapeID="_x0000_i1051" DrawAspect="Content" ObjectID="_1596308286" r:id="rId77"/>
         </w:object>
       </w:r>
       <w:r>
@@ -2405,80 +3063,86 @@
           <w:rFonts w:ascii="Times New Roman" w:hAnsi="Times New Roman" w:cs="Times New Roman"/>
           <w:color w:val="FF0000"/>
         </w:rPr>
+        <w:t>回路电流法</w:t>
+      </w:r>
+      <w:r>
+        <w:rPr>
+          <w:rFonts w:ascii="Times New Roman" w:hAnsi="Times New Roman" w:cs="Times New Roman"/>
+        </w:rPr>
+        <w:t>：不仅适用于平面电路，也适用于非平面电路。</w:t>
+      </w:r>
+    </w:p>
+    <w:p>
+      <w:pPr>
+        <w:ind w:firstLineChars="200" w:firstLine="420"/>
+        <w:rPr>
+          <w:rFonts w:ascii="Times New Roman" w:hAnsi="Times New Roman" w:cs="Times New Roman"/>
+        </w:rPr>
+      </w:pPr>
+      <w:r>
+        <w:rPr>
+          <w:rFonts w:ascii="Times New Roman" w:hAnsi="Times New Roman" w:cs="Times New Roman"/>
+        </w:rPr>
+        <w:t>如果电路中存在</w:t>
+      </w:r>
+      <w:r>
+        <w:rPr>
+          <w:rFonts w:ascii="Times New Roman" w:hAnsi="Times New Roman" w:cs="Times New Roman"/>
+          <w:color w:val="FF0000"/>
+        </w:rPr>
+        <w:t>无伴电流源</w:t>
+      </w:r>
+      <w:r>
+        <w:rPr>
+          <w:rFonts w:ascii="Times New Roman" w:hAnsi="Times New Roman" w:cs="Times New Roman"/>
+        </w:rPr>
+        <w:t>时，将无伴电流源两端的电压作为一个求解变量列入方程，由于无伴电流源所在支路为已知，所以独立变量数和独立方程数仍相等。</w:t>
+      </w:r>
+    </w:p>
+    <w:p>
+      <w:pPr>
+        <w:ind w:firstLineChars="200" w:firstLine="420"/>
+        <w:rPr>
+          <w:rFonts w:ascii="Times New Roman" w:hAnsi="Times New Roman" w:cs="Times New Roman"/>
+        </w:rPr>
+      </w:pPr>
+      <w:r>
+        <w:rPr>
+          <w:rFonts w:ascii="Times New Roman" w:hAnsi="Times New Roman" w:cs="Times New Roman"/>
+        </w:rPr>
+        <w:t>当电路中含有</w:t>
+      </w:r>
+      <w:r>
+        <w:rPr>
+          <w:rFonts w:ascii="Times New Roman" w:hAnsi="Times New Roman" w:cs="Times New Roman"/>
+          <w:color w:val="FF0000"/>
+        </w:rPr>
+        <w:t>受控电压源</w:t>
+      </w:r>
+      <w:r>
+        <w:rPr>
+          <w:rFonts w:ascii="Times New Roman" w:hAnsi="Times New Roman" w:cs="Times New Roman"/>
+        </w:rPr>
+        <w:t>时，把它作为电压源暂时列于</w:t>
+      </w:r>
+      <w:r>
+        <w:rPr>
+          <w:rFonts w:ascii="Times New Roman" w:hAnsi="Times New Roman" w:cs="Times New Roman"/>
+        </w:rPr>
+        <w:t>KVL</w:t>
+      </w:r>
+      <w:r>
+        <w:rPr>
+          <w:rFonts w:ascii="Times New Roman" w:hAnsi="Times New Roman" w:cs="Times New Roman"/>
+        </w:rPr>
+        <w:t>方程的右边，同时把控制</w:t>
+      </w:r>
+      <w:r>
+        <w:rPr>
+          <w:rFonts w:ascii="Times New Roman" w:hAnsi="Times New Roman" w:cs="Times New Roman"/>
+        </w:rPr>
         <w:lastRenderedPageBreak/>
-        <w:t>回路电流法</w:t>
-      </w:r>
-      <w:r>
-        <w:rPr>
-          <w:rFonts w:ascii="Times New Roman" w:hAnsi="Times New Roman" w:cs="Times New Roman"/>
-        </w:rPr>
-        <w:t>：不仅适用于平面电路，也适用于非平面电路。</w:t>
-      </w:r>
-    </w:p>
-    <w:p>
-      <w:pPr>
-        <w:ind w:firstLineChars="200" w:firstLine="420"/>
-        <w:rPr>
-          <w:rFonts w:ascii="Times New Roman" w:hAnsi="Times New Roman" w:cs="Times New Roman"/>
-        </w:rPr>
-      </w:pPr>
-      <w:r>
-        <w:rPr>
-          <w:rFonts w:ascii="Times New Roman" w:hAnsi="Times New Roman" w:cs="Times New Roman"/>
-        </w:rPr>
-        <w:t>如果电路中存在</w:t>
-      </w:r>
-      <w:r>
-        <w:rPr>
-          <w:rFonts w:ascii="Times New Roman" w:hAnsi="Times New Roman" w:cs="Times New Roman"/>
-          <w:color w:val="FF0000"/>
-        </w:rPr>
-        <w:t>无伴电流源</w:t>
-      </w:r>
-      <w:r>
-        <w:rPr>
-          <w:rFonts w:ascii="Times New Roman" w:hAnsi="Times New Roman" w:cs="Times New Roman"/>
-        </w:rPr>
-        <w:t>时，将无伴电流源两端的电压作为一个求解变量列入方程，由于无伴电流源所在支路为已知，所以独立变量数和独立方程数仍相等。</w:t>
-      </w:r>
-    </w:p>
-    <w:p>
-      <w:pPr>
-        <w:ind w:firstLineChars="200" w:firstLine="420"/>
-        <w:rPr>
-          <w:rFonts w:ascii="Times New Roman" w:hAnsi="Times New Roman" w:cs="Times New Roman"/>
-        </w:rPr>
-      </w:pPr>
-      <w:r>
-        <w:rPr>
-          <w:rFonts w:ascii="Times New Roman" w:hAnsi="Times New Roman" w:cs="Times New Roman"/>
-        </w:rPr>
-        <w:t>当电路中含有</w:t>
-      </w:r>
-      <w:r>
-        <w:rPr>
-          <w:rFonts w:ascii="Times New Roman" w:hAnsi="Times New Roman" w:cs="Times New Roman"/>
-          <w:color w:val="FF0000"/>
-        </w:rPr>
-        <w:t>受控电压源</w:t>
-      </w:r>
-      <w:r>
-        <w:rPr>
-          <w:rFonts w:ascii="Times New Roman" w:hAnsi="Times New Roman" w:cs="Times New Roman"/>
-        </w:rPr>
-        <w:t>时，把它作为电压源暂时列于</w:t>
-      </w:r>
-      <w:r>
-        <w:rPr>
-          <w:rFonts w:ascii="Times New Roman" w:hAnsi="Times New Roman" w:cs="Times New Roman"/>
-        </w:rPr>
-        <w:t>KVL</w:t>
-      </w:r>
-      <w:r>
-        <w:rPr>
-          <w:rFonts w:ascii="Times New Roman" w:hAnsi="Times New Roman" w:cs="Times New Roman"/>
-        </w:rPr>
-        <w:t>方程的右边，同时把控制量用回路电流表示，然后将用回路电流表示的受控源电压项移到方程的左边。当受控源是受控电流源时，可参照处理无伴电流源的方法进行。</w:t>
+        <w:t>量用回路电流表示，然后将用回路电流表示的受控源电压项移到方程的左边。当受控源是受控电流源时，可参照处理无伴电流源的方法进行。</w:t>
       </w:r>
     </w:p>
     <w:p>
@@ -3497,7 +4161,6 @@
         <w:rPr>
           <w:rFonts w:ascii="Times New Roman" w:hAnsi="Times New Roman" w:cs="Times New Roman"/>
         </w:rPr>
-        <w:lastRenderedPageBreak/>
         <w:t>1.</w:t>
       </w:r>
       <w:r>
@@ -3706,6 +4369,95 @@
     </w:lvl>
   </w:abstractNum>
   <w:abstractNum w:abstractNumId="1">
+    <w:nsid w:val="0B311976"/>
+    <w:multiLevelType w:val="hybridMultilevel"/>
+    <w:tmpl w:val="FE28F82A"/>
+    <w:lvl w:ilvl="0" w:tplc="2196F0A8">
+      <w:start w:val="1"/>
+      <w:numFmt w:val="decimal"/>
+      <w:lvlText w:val="（%1）"/>
+      <w:lvlJc w:val="left"/>
+      <w:pPr>
+        <w:ind w:left="720" w:hanging="720"/>
+      </w:pPr>
+      <w:rPr>
+        <w:rFonts w:hint="default"/>
+      </w:rPr>
+    </w:lvl>
+    <w:lvl w:ilvl="1" w:tplc="04090019" w:tentative="1">
+      <w:start w:val="1"/>
+      <w:numFmt w:val="lowerLetter"/>
+      <w:lvlText w:val="%2)"/>
+      <w:lvlJc w:val="left"/>
+      <w:pPr>
+        <w:ind w:left="840" w:hanging="420"/>
+      </w:pPr>
+    </w:lvl>
+    <w:lvl w:ilvl="2" w:tplc="0409001B" w:tentative="1">
+      <w:start w:val="1"/>
+      <w:numFmt w:val="lowerRoman"/>
+      <w:lvlText w:val="%3."/>
+      <w:lvlJc w:val="right"/>
+      <w:pPr>
+        <w:ind w:left="1260" w:hanging="420"/>
+      </w:pPr>
+    </w:lvl>
+    <w:lvl w:ilvl="3" w:tplc="0409000F" w:tentative="1">
+      <w:start w:val="1"/>
+      <w:numFmt w:val="decimal"/>
+      <w:lvlText w:val="%4."/>
+      <w:lvlJc w:val="left"/>
+      <w:pPr>
+        <w:ind w:left="1680" w:hanging="420"/>
+      </w:pPr>
+    </w:lvl>
+    <w:lvl w:ilvl="4" w:tplc="04090019" w:tentative="1">
+      <w:start w:val="1"/>
+      <w:numFmt w:val="lowerLetter"/>
+      <w:lvlText w:val="%5)"/>
+      <w:lvlJc w:val="left"/>
+      <w:pPr>
+        <w:ind w:left="2100" w:hanging="420"/>
+      </w:pPr>
+    </w:lvl>
+    <w:lvl w:ilvl="5" w:tplc="0409001B" w:tentative="1">
+      <w:start w:val="1"/>
+      <w:numFmt w:val="lowerRoman"/>
+      <w:lvlText w:val="%6."/>
+      <w:lvlJc w:val="right"/>
+      <w:pPr>
+        <w:ind w:left="2520" w:hanging="420"/>
+      </w:pPr>
+    </w:lvl>
+    <w:lvl w:ilvl="6" w:tplc="0409000F" w:tentative="1">
+      <w:start w:val="1"/>
+      <w:numFmt w:val="decimal"/>
+      <w:lvlText w:val="%7."/>
+      <w:lvlJc w:val="left"/>
+      <w:pPr>
+        <w:ind w:left="2940" w:hanging="420"/>
+      </w:pPr>
+    </w:lvl>
+    <w:lvl w:ilvl="7" w:tplc="04090019" w:tentative="1">
+      <w:start w:val="1"/>
+      <w:numFmt w:val="lowerLetter"/>
+      <w:lvlText w:val="%8)"/>
+      <w:lvlJc w:val="left"/>
+      <w:pPr>
+        <w:ind w:left="3360" w:hanging="420"/>
+      </w:pPr>
+    </w:lvl>
+    <w:lvl w:ilvl="8" w:tplc="0409001B" w:tentative="1">
+      <w:start w:val="1"/>
+      <w:numFmt w:val="lowerRoman"/>
+      <w:lvlText w:val="%9."/>
+      <w:lvlJc w:val="right"/>
+      <w:pPr>
+        <w:ind w:left="3780" w:hanging="420"/>
+      </w:pPr>
+    </w:lvl>
+  </w:abstractNum>
+  <w:abstractNum w:abstractNumId="2">
     <w:nsid w:val="207724A1"/>
     <w:multiLevelType w:val="hybridMultilevel"/>
     <w:tmpl w:val="3D4AB244"/>
@@ -3794,7 +4546,7 @@
       </w:pPr>
     </w:lvl>
   </w:abstractNum>
-  <w:abstractNum w:abstractNumId="2">
+  <w:abstractNum w:abstractNumId="3">
     <w:nsid w:val="207D0EAC"/>
     <w:multiLevelType w:val="hybridMultilevel"/>
     <w:tmpl w:val="6DE8E77C"/>
@@ -3883,10 +4635,10 @@
       </w:pPr>
     </w:lvl>
   </w:abstractNum>
-  <w:abstractNum w:abstractNumId="3">
+  <w:abstractNum w:abstractNumId="4">
     <w:nsid w:val="359B45C1"/>
     <w:multiLevelType w:val="hybridMultilevel"/>
-    <w:tmpl w:val="09E886E0"/>
+    <w:tmpl w:val="DBE22902"/>
     <w:lvl w:ilvl="0" w:tplc="27E01320">
       <w:start w:val="1"/>
       <w:numFmt w:val="japaneseCounting"/>
@@ -3899,14 +4651,17 @@
         <w:rFonts w:hint="default"/>
       </w:rPr>
     </w:lvl>
-    <w:lvl w:ilvl="1" w:tplc="04090019" w:tentative="1">
-      <w:start w:val="1"/>
-      <w:numFmt w:val="lowerLetter"/>
-      <w:lvlText w:val="%2)"/>
+    <w:lvl w:ilvl="1" w:tplc="B0A2E7F6">
+      <w:start w:val="3"/>
+      <w:numFmt w:val="japaneseCounting"/>
+      <w:lvlText w:val="%2．"/>
       <w:lvlJc w:val="left"/>
       <w:pPr>
-        <w:ind w:left="840" w:hanging="420"/>
-      </w:pPr>
+        <w:ind w:left="780" w:hanging="360"/>
+      </w:pPr>
+      <w:rPr>
+        <w:rFonts w:hint="default"/>
+      </w:rPr>
     </w:lvl>
     <w:lvl w:ilvl="2" w:tplc="0409001B" w:tentative="1">
       <w:start w:val="1"/>
@@ -3972,7 +4727,7 @@
       </w:pPr>
     </w:lvl>
   </w:abstractNum>
-  <w:abstractNum w:abstractNumId="4">
+  <w:abstractNum w:abstractNumId="5">
     <w:nsid w:val="3EEE0119"/>
     <w:multiLevelType w:val="hybridMultilevel"/>
     <w:tmpl w:val="0466286C"/>
@@ -4061,7 +4816,96 @@
       </w:pPr>
     </w:lvl>
   </w:abstractNum>
-  <w:abstractNum w:abstractNumId="5">
+  <w:abstractNum w:abstractNumId="6">
+    <w:nsid w:val="715F09A9"/>
+    <w:multiLevelType w:val="hybridMultilevel"/>
+    <w:tmpl w:val="75F4A398"/>
+    <w:lvl w:ilvl="0" w:tplc="4224F0B2">
+      <w:start w:val="1"/>
+      <w:numFmt w:val="decimal"/>
+      <w:lvlText w:val="（%1）"/>
+      <w:lvlJc w:val="left"/>
+      <w:pPr>
+        <w:ind w:left="720" w:hanging="720"/>
+      </w:pPr>
+      <w:rPr>
+        <w:rFonts w:hint="default"/>
+      </w:rPr>
+    </w:lvl>
+    <w:lvl w:ilvl="1" w:tplc="04090019" w:tentative="1">
+      <w:start w:val="1"/>
+      <w:numFmt w:val="lowerLetter"/>
+      <w:lvlText w:val="%2)"/>
+      <w:lvlJc w:val="left"/>
+      <w:pPr>
+        <w:ind w:left="840" w:hanging="420"/>
+      </w:pPr>
+    </w:lvl>
+    <w:lvl w:ilvl="2" w:tplc="0409001B" w:tentative="1">
+      <w:start w:val="1"/>
+      <w:numFmt w:val="lowerRoman"/>
+      <w:lvlText w:val="%3."/>
+      <w:lvlJc w:val="right"/>
+      <w:pPr>
+        <w:ind w:left="1260" w:hanging="420"/>
+      </w:pPr>
+    </w:lvl>
+    <w:lvl w:ilvl="3" w:tplc="0409000F" w:tentative="1">
+      <w:start w:val="1"/>
+      <w:numFmt w:val="decimal"/>
+      <w:lvlText w:val="%4."/>
+      <w:lvlJc w:val="left"/>
+      <w:pPr>
+        <w:ind w:left="1680" w:hanging="420"/>
+      </w:pPr>
+    </w:lvl>
+    <w:lvl w:ilvl="4" w:tplc="04090019" w:tentative="1">
+      <w:start w:val="1"/>
+      <w:numFmt w:val="lowerLetter"/>
+      <w:lvlText w:val="%5)"/>
+      <w:lvlJc w:val="left"/>
+      <w:pPr>
+        <w:ind w:left="2100" w:hanging="420"/>
+      </w:pPr>
+    </w:lvl>
+    <w:lvl w:ilvl="5" w:tplc="0409001B" w:tentative="1">
+      <w:start w:val="1"/>
+      <w:numFmt w:val="lowerRoman"/>
+      <w:lvlText w:val="%6."/>
+      <w:lvlJc w:val="right"/>
+      <w:pPr>
+        <w:ind w:left="2520" w:hanging="420"/>
+      </w:pPr>
+    </w:lvl>
+    <w:lvl w:ilvl="6" w:tplc="0409000F" w:tentative="1">
+      <w:start w:val="1"/>
+      <w:numFmt w:val="decimal"/>
+      <w:lvlText w:val="%7."/>
+      <w:lvlJc w:val="left"/>
+      <w:pPr>
+        <w:ind w:left="2940" w:hanging="420"/>
+      </w:pPr>
+    </w:lvl>
+    <w:lvl w:ilvl="7" w:tplc="04090019" w:tentative="1">
+      <w:start w:val="1"/>
+      <w:numFmt w:val="lowerLetter"/>
+      <w:lvlText w:val="%8)"/>
+      <w:lvlJc w:val="left"/>
+      <w:pPr>
+        <w:ind w:left="3360" w:hanging="420"/>
+      </w:pPr>
+    </w:lvl>
+    <w:lvl w:ilvl="8" w:tplc="0409001B" w:tentative="1">
+      <w:start w:val="1"/>
+      <w:numFmt w:val="lowerRoman"/>
+      <w:lvlText w:val="%9."/>
+      <w:lvlJc w:val="right"/>
+      <w:pPr>
+        <w:ind w:left="3780" w:hanging="420"/>
+      </w:pPr>
+    </w:lvl>
+  </w:abstractNum>
+  <w:abstractNum w:abstractNumId="7">
     <w:nsid w:val="739A35CA"/>
     <w:multiLevelType w:val="hybridMultilevel"/>
     <w:tmpl w:val="0672AFE6"/>
@@ -4156,7 +5000,7 @@
       </w:pPr>
     </w:lvl>
   </w:abstractNum>
-  <w:abstractNum w:abstractNumId="6">
+  <w:abstractNum w:abstractNumId="8">
     <w:nsid w:val="760154B5"/>
     <w:multiLevelType w:val="hybridMultilevel"/>
     <w:tmpl w:val="B53E9E20"/>
@@ -4246,25 +5090,31 @@
     </w:lvl>
   </w:abstractNum>
   <w:num w:numId="1">
-    <w:abstractNumId w:val="3"/>
+    <w:abstractNumId w:val="4"/>
   </w:num>
   <w:num w:numId="2">
     <w:abstractNumId w:val="0"/>
   </w:num>
   <w:num w:numId="3">
+    <w:abstractNumId w:val="7"/>
+  </w:num>
+  <w:num w:numId="4">
     <w:abstractNumId w:val="5"/>
   </w:num>
-  <w:num w:numId="4">
-    <w:abstractNumId w:val="4"/>
-  </w:num>
   <w:num w:numId="5">
-    <w:abstractNumId w:val="6"/>
+    <w:abstractNumId w:val="8"/>
   </w:num>
   <w:num w:numId="6">
+    <w:abstractNumId w:val="3"/>
+  </w:num>
+  <w:num w:numId="7">
     <w:abstractNumId w:val="2"/>
   </w:num>
-  <w:num w:numId="7">
+  <w:num w:numId="8">
     <w:abstractNumId w:val="1"/>
+  </w:num>
+  <w:num w:numId="9">
+    <w:abstractNumId w:val="6"/>
   </w:num>
 </w:numbering>
 </file>

</xml_diff>